<commit_message>
Add sequence diagrams to Word document
</commit_message>
<xml_diff>
--- a/C22 Ex02 IdoLevy 208427963 OfirMatasas 205916729/C22 Ex02 Ido 208427963 Ofir 205916729.docx
+++ b/C22 Ex02 IdoLevy 208427963 OfirMatasas 205916729/C22 Ex02 Ido 208427963 Ofir 205916729.docx
@@ -2,16 +2,10 @@
 <file path=word/document.xml><?xml version="1.0" encoding="utf-8"?>
 <w:document xmlns:wpc="http://schemas.microsoft.com/office/word/2010/wordprocessingCanvas" xmlns:cx="http://schemas.microsoft.com/office/drawing/2014/chartex" xmlns:cx1="http://schemas.microsoft.com/office/drawing/2015/9/8/chartex" xmlns:cx2="http://schemas.microsoft.com/office/drawing/2015/10/21/chartex" xmlns:cx3="http://schemas.microsoft.com/office/drawing/2016/5/9/chartex" xmlns:cx4="http://schemas.microsoft.com/office/drawing/2016/5/10/chartex" xmlns:cx5="http://schemas.microsoft.com/office/drawing/2016/5/11/chartex" xmlns:cx6="http://schemas.microsoft.com/office/drawing/2016/5/12/chartex" xmlns:cx7="http://schemas.microsoft.com/office/drawing/2016/5/13/chartex" xmlns:cx8="http://schemas.microsoft.com/office/drawing/2016/5/14/chartex" xmlns:mc="http://schemas.openxmlformats.org/markup-compatibility/2006" xmlns:aink="http://schemas.microsoft.com/office/drawing/2016/ink" xmlns:am3d="http://schemas.microsoft.com/office/drawing/2017/model3d" xmlns:o="urn:schemas-microsoft-com:office:office" xmlns:oel="http://schemas.microsoft.com/office/2019/extlst" xmlns:r="http://schemas.openxmlformats.org/officeDocument/2006/relationships" xmlns:m="http://schemas.openxmlformats.org/officeDocument/2006/math" xmlns:v="urn:schemas-microsoft-com:vml" xmlns:wp14="http://schemas.microsoft.com/office/word/2010/wordprocessingDrawing" xmlns:wp="http://schemas.openxmlformats.org/drawingml/2006/wordprocessingDrawing" xmlns:w10="urn:schemas-microsoft-com:office:word" xmlns:w="http://schemas.openxmlformats.org/wordprocessingml/2006/main" xmlns:w14="http://schemas.microsoft.com/office/word/2010/wordml" xmlns:w15="http://schemas.microsoft.com/office/word/2012/wordml" xmlns:w16cex="http://schemas.microsoft.com/office/word/2018/wordml/cex" xmlns:w16cid="http://schemas.microsoft.com/office/word/2016/wordml/cid" xmlns:w16="http://schemas.microsoft.com/office/word/2018/wordml" xmlns:w16sdtdh="http://schemas.microsoft.com/office/word/2020/wordml/sdtdatahash" xmlns:w16se="http://schemas.microsoft.com/office/word/2015/wordml/symex" xmlns:wpg="http://schemas.microsoft.com/office/word/2010/wordprocessingGroup" xmlns:wpi="http://schemas.microsoft.com/office/word/2010/wordprocessingInk" xmlns:wne="http://schemas.microsoft.com/office/word/2006/wordml" xmlns:wps="http://schemas.microsoft.com/office/word/2010/wordprocessingShape" mc:Ignorable="w14 w15 w16se w16cid w16 w16cex w16sdtdh wp14">
   <w:body>
-    <w:p>
-      <w:pPr>
-        <w:rPr>
-          <w:rFonts w:hint="cs"/>
-        </w:rPr>
-      </w:pPr>
-    </w:p>
-    <w:p>
-      <w:pPr>
-        <w:pStyle w:val="3"/>
+    <w:p/>
+    <w:p>
+      <w:pPr>
+        <w:pStyle w:val="Heading3"/>
         <w:rPr>
           <w:rtl/>
         </w:rPr>
@@ -234,7 +228,7 @@
     </w:p>
     <w:p>
       <w:pPr>
-        <w:pStyle w:val="3"/>
+        <w:pStyle w:val="Heading3"/>
         <w:rPr>
           <w:rtl/>
         </w:rPr>
@@ -272,10 +266,16 @@
         </w:numPr>
         <w:spacing w:after="0" w:line="240" w:lineRule="auto"/>
         <w:ind w:right="0"/>
-      </w:pPr>
-      <w:r>
-        <w:rPr>
-          <w:rFonts w:hint="cs"/>
+        <w:rPr>
+          <w:b/>
+          <w:bCs/>
+        </w:rPr>
+      </w:pPr>
+      <w:r>
+        <w:rPr>
+          <w:rFonts w:hint="cs"/>
+          <w:b/>
+          <w:bCs/>
           <w:rtl/>
         </w:rPr>
         <w:t>סיבת הבחירה / שימוש בתבנית:</w:t>
@@ -285,23 +285,96 @@
       <w:pPr>
         <w:spacing w:after="0" w:line="240" w:lineRule="auto"/>
         <w:ind w:left="720" w:right="720"/>
-      </w:pPr>
-      <w:r>
-        <w:rPr>
-          <w:rFonts w:hint="cs"/>
-          <w:rtl/>
-        </w:rPr>
-        <w:t>אנחנו רוצים לקבל מידע אודות המשתמש בכל מיני מקומות באפליקציה. בנוסף, בכל פעם שאנחנו משתמשים באפליקציה אנחנו רוצים שיהיה מחובר אליה רק משתמש אחד, ואם בעתיד נפתח כלים נוספים באפליקציה ונרצה שתהיה להם גישה למשתמש ביוזמתם נוכל לעשות זאת על ידי שימוש ב</w:t>
-      </w:r>
-      <w:r>
-        <w:t>Singleton-</w:t>
-      </w:r>
-      <w:r>
-        <w:rPr>
-          <w:rFonts w:hint="cs"/>
-          <w:rtl/>
-        </w:rPr>
-        <w:t>.</w:t>
+        <w:rPr>
+          <w:rFonts w:hint="cs"/>
+          <w:rtl/>
+        </w:rPr>
+      </w:pPr>
+      <w:r>
+        <w:rPr>
+          <w:rFonts w:hint="cs"/>
+          <w:rtl/>
+        </w:rPr>
+        <w:t>המידע אודות המשתמש נחוץ במספר רב של נקודות באפליקציה (בטפסים השונים, בשכבה הלוגית וכדומה)</w:t>
+      </w:r>
+      <w:r>
+        <w:rPr>
+          <w:rFonts w:hint="cs"/>
+          <w:rtl/>
+        </w:rPr>
+        <w:t xml:space="preserve">, וכן נחוץ לדעת האם המשתמש מחובר או לא מחובר למערכת בעת הפעולה הרצויה, </w:t>
+      </w:r>
+      <w:r>
+        <w:rPr>
+          <w:rFonts w:hint="cs"/>
+          <w:rtl/>
+        </w:rPr>
+        <w:t>על מנת למנוע פעולות לא חוקיות בחשבון המשתמש ו</w:t>
+      </w:r>
+      <w:r>
+        <w:t>/</w:t>
+      </w:r>
+      <w:r>
+        <w:rPr>
+          <w:rFonts w:hint="cs"/>
+          <w:rtl/>
+        </w:rPr>
+        <w:t>או באפליקציה עצמה.</w:t>
+      </w:r>
+    </w:p>
+    <w:p>
+      <w:pPr>
+        <w:spacing w:after="0" w:line="240" w:lineRule="auto"/>
+        <w:ind w:left="720" w:right="720"/>
+      </w:pPr>
+      <w:r>
+        <w:rPr>
+          <w:rFonts w:hint="cs"/>
+          <w:rtl/>
+        </w:rPr>
+        <w:t xml:space="preserve">על מנת שהמידע הנ״ל יהיה נגיש לכל נקודה ונקודה במערכת, מבלי שנצטרך לכפות תלויות על גופים אלו, ובכדי למנוע שכפול קוד ואף לאפשר סינכרוניזציה בין הגופים השונים, </w:t>
+      </w:r>
+      <w:proofErr w:type="spellStart"/>
+      <w:r>
+        <w:rPr>
+          <w:rFonts w:hint="cs"/>
+          <w:rtl/>
+        </w:rPr>
+        <w:t>ננגיש</w:t>
+      </w:r>
+      <w:proofErr w:type="spellEnd"/>
+      <w:r>
+        <w:rPr>
+          <w:rFonts w:hint="cs"/>
+          <w:rtl/>
+        </w:rPr>
+        <w:t xml:space="preserve"> את המידע הנ״ל לכל בכך </w:t>
+      </w:r>
+      <w:proofErr w:type="spellStart"/>
+      <w:r>
+        <w:rPr>
+          <w:rFonts w:hint="cs"/>
+          <w:rtl/>
+        </w:rPr>
+        <w:t>שנגדירו</w:t>
+      </w:r>
+      <w:proofErr w:type="spellEnd"/>
+      <w:r>
+        <w:rPr>
+          <w:rFonts w:hint="cs"/>
+          <w:rtl/>
+        </w:rPr>
+        <w:t xml:space="preserve"> כ-</w:t>
+      </w:r>
+      <w:r>
+        <w:t>Singleton</w:t>
+      </w:r>
+      <w:r>
+        <w:rPr>
+          <w:rFonts w:hint="cs"/>
+          <w:rtl/>
+        </w:rPr>
+        <w:t>, ובכך כל אובייקט לאורך חיי התוכנית יוכל לגשת ביוזמתו אל המידע אודות המשתמש ולדעת מה מצבו.</w:t>
       </w:r>
       <w:r>
         <w:rPr>
@@ -318,10 +391,16 @@
         </w:numPr>
         <w:spacing w:after="0" w:line="240" w:lineRule="auto"/>
         <w:ind w:right="0"/>
-      </w:pPr>
-      <w:r>
-        <w:rPr>
-          <w:rFonts w:hint="cs"/>
+        <w:rPr>
+          <w:b/>
+          <w:bCs/>
+        </w:rPr>
+      </w:pPr>
+      <w:r>
+        <w:rPr>
+          <w:rFonts w:hint="cs"/>
+          <w:b/>
+          <w:bCs/>
           <w:rtl/>
         </w:rPr>
         <w:t>אופן המימוש:</w:t>
@@ -332,7 +411,6 @@
         <w:spacing w:after="0" w:line="240" w:lineRule="auto"/>
         <w:ind w:left="720" w:right="720"/>
         <w:rPr>
-          <w:rFonts w:hint="cs"/>
           <w:rtl/>
         </w:rPr>
       </w:pPr>
@@ -363,7 +441,26 @@
           <w:rFonts w:hint="cs"/>
           <w:rtl/>
         </w:rPr>
-        <w:t xml:space="preserve">. ניתן לראות שימוש במחלקה זאת במחלקות הבאות : </w:t>
+        <w:t>.</w:t>
+      </w:r>
+      <w:r>
+        <w:rPr>
+          <w:rtl/>
+        </w:rPr>
+        <w:br/>
+      </w:r>
+      <w:r>
+        <w:rPr>
+          <w:rFonts w:hint="cs"/>
+          <w:rtl/>
+        </w:rPr>
+        <w:t xml:space="preserve">ניתן לראות שימוש במחלקה זאת במחלקות הבאות: </w:t>
+      </w:r>
+      <w:r>
+        <w:rPr>
+          <w:rtl/>
+        </w:rPr>
+        <w:br/>
       </w:r>
       <w:proofErr w:type="spellStart"/>
       <w:r>
@@ -471,49 +568,97 @@
           <w:numId w:val="1"/>
         </w:numPr>
         <w:spacing w:after="0" w:line="240" w:lineRule="auto"/>
-      </w:pPr>
-      <w:r>
+        <w:rPr>
+          <w:b/>
+          <w:bCs/>
+        </w:rPr>
+      </w:pPr>
+      <w:r>
+        <w:rPr>
+          <w:b/>
+          <w:bCs/>
+          <w:noProof/>
+        </w:rPr>
+        <w:lastRenderedPageBreak/>
+        <w:drawing>
+          <wp:anchor distT="0" distB="0" distL="114300" distR="114300" simplePos="0" relativeHeight="251662848" behindDoc="1" locked="0" layoutInCell="1" allowOverlap="1" wp14:anchorId="7B81C60E" wp14:editId="605C4785">
+            <wp:simplePos x="0" y="0"/>
+            <wp:positionH relativeFrom="column">
+              <wp:posOffset>-691515</wp:posOffset>
+            </wp:positionH>
+            <wp:positionV relativeFrom="paragraph">
+              <wp:posOffset>346075</wp:posOffset>
+            </wp:positionV>
+            <wp:extent cx="6708775" cy="7138670"/>
+            <wp:effectExtent l="0" t="0" r="0" b="0"/>
+            <wp:wrapTight wrapText="bothSides">
+              <wp:wrapPolygon edited="0">
+                <wp:start x="0" y="0"/>
+                <wp:lineTo x="0" y="21558"/>
+                <wp:lineTo x="21549" y="21558"/>
+                <wp:lineTo x="21549" y="0"/>
+                <wp:lineTo x="0" y="0"/>
+              </wp:wrapPolygon>
+            </wp:wrapTight>
+            <wp:docPr id="13" name="Picture 13" descr="Diagram, schematic&#10;&#10;Description automatically generated"/>
+            <wp:cNvGraphicFramePr>
+              <a:graphicFrameLocks xmlns:a="http://schemas.openxmlformats.org/drawingml/2006/main" noChangeAspect="1"/>
+            </wp:cNvGraphicFramePr>
+            <a:graphic xmlns:a="http://schemas.openxmlformats.org/drawingml/2006/main">
+              <a:graphicData uri="http://schemas.openxmlformats.org/drawingml/2006/picture">
+                <pic:pic xmlns:pic="http://schemas.openxmlformats.org/drawingml/2006/picture">
+                  <pic:nvPicPr>
+                    <pic:cNvPr id="13" name="Picture 13" descr="Diagram, schematic&#10;&#10;Description automatically generated"/>
+                    <pic:cNvPicPr/>
+                  </pic:nvPicPr>
+                  <pic:blipFill>
+                    <a:blip r:embed="rId11" cstate="print">
+                      <a:extLst>
+                        <a:ext uri="{28A0092B-C50C-407E-A947-70E740481C1C}">
+                          <a14:useLocalDpi xmlns:a14="http://schemas.microsoft.com/office/drawing/2010/main" val="0"/>
+                        </a:ext>
+                      </a:extLst>
+                    </a:blip>
+                    <a:stretch>
+                      <a:fillRect/>
+                    </a:stretch>
+                  </pic:blipFill>
+                  <pic:spPr>
+                    <a:xfrm>
+                      <a:off x="0" y="0"/>
+                      <a:ext cx="6708775" cy="7138670"/>
+                    </a:xfrm>
+                    <a:prstGeom prst="rect">
+                      <a:avLst/>
+                    </a:prstGeom>
+                  </pic:spPr>
+                </pic:pic>
+              </a:graphicData>
+            </a:graphic>
+            <wp14:sizeRelH relativeFrom="page">
+              <wp14:pctWidth>0</wp14:pctWidth>
+            </wp14:sizeRelH>
+            <wp14:sizeRelV relativeFrom="page">
+              <wp14:pctHeight>0</wp14:pctHeight>
+            </wp14:sizeRelV>
+          </wp:anchor>
+        </w:drawing>
+      </w:r>
+      <w:r>
+        <w:rPr>
+          <w:b/>
+          <w:bCs/>
+        </w:rPr>
         <w:t>Sequence Diagram</w:t>
       </w:r>
     </w:p>
     <w:p>
       <w:pPr>
         <w:spacing w:after="0" w:line="240" w:lineRule="auto"/>
-        <w:ind w:right="720"/>
-        <w:rPr>
-          <w:rtl/>
-        </w:rPr>
-      </w:pPr>
-      <w:r>
-        <w:rPr>
-          <w:rFonts w:hint="cs"/>
-          <w:rtl/>
-        </w:rPr>
-        <w:t>[</w:t>
-      </w:r>
-      <w:r>
-        <w:t>sequence diagram</w:t>
-      </w:r>
-      <w:r>
-        <w:rPr>
-          <w:rFonts w:hint="cs"/>
-          <w:rtl/>
-        </w:rPr>
-        <w:t xml:space="preserve"> שמציגה את התהליך שקשור לתבנית</w:t>
-      </w:r>
-      <w:r>
-        <w:rPr>
-          <w:rFonts w:hint="cs"/>
-          <w:rtl/>
-        </w:rPr>
-        <w:t xml:space="preserve"> והאינטראקציה בין המחלקות</w:t>
-      </w:r>
-      <w:r>
-        <w:rPr>
-          <w:rFonts w:hint="cs"/>
-          <w:rtl/>
-        </w:rPr>
-        <w:t>]</w:t>
+        <w:ind w:left="720" w:right="720"/>
+      </w:pPr>
+      <w:r>
+        <w:tab/>
       </w:r>
     </w:p>
     <w:p>
@@ -533,15 +678,20 @@
         </w:numPr>
         <w:spacing w:after="0" w:line="240" w:lineRule="auto"/>
         <w:rPr>
-          <w:rtl/>
-        </w:rPr>
-      </w:pPr>
-      <w:r>
-        <w:rPr>
+          <w:b/>
+          <w:bCs/>
+          <w:rtl/>
+        </w:rPr>
+      </w:pPr>
+      <w:r>
+        <w:rPr>
+          <w:b/>
+          <w:bCs/>
           <w:noProof/>
         </w:rPr>
+        <w:lastRenderedPageBreak/>
         <w:drawing>
-          <wp:anchor distT="0" distB="0" distL="114300" distR="114300" simplePos="0" relativeHeight="251657728" behindDoc="0" locked="0" layoutInCell="1" allowOverlap="1" wp14:anchorId="62340B27" wp14:editId="74553D58">
+          <wp:anchor distT="0" distB="0" distL="114300" distR="114300" simplePos="0" relativeHeight="251658752" behindDoc="0" locked="0" layoutInCell="1" allowOverlap="1" wp14:anchorId="62340B27" wp14:editId="74553D58">
             <wp:simplePos x="0" y="0"/>
             <wp:positionH relativeFrom="column">
               <wp:posOffset>-1062990</wp:posOffset>
@@ -566,7 +716,7 @@
                     </pic:cNvPicPr>
                   </pic:nvPicPr>
                   <pic:blipFill>
-                    <a:blip r:embed="rId11">
+                    <a:blip r:embed="rId12">
                       <a:extLst>
                         <a:ext uri="{28A0092B-C50C-407E-A947-70E740481C1C}">
                           <a14:useLocalDpi xmlns:a14="http://schemas.microsoft.com/office/drawing/2010/main" val="0"/>
@@ -604,11 +754,17 @@
         </w:drawing>
       </w:r>
       <w:r>
+        <w:rPr>
+          <w:b/>
+          <w:bCs/>
+        </w:rPr>
         <w:t>Class Diagram</w:t>
       </w:r>
       <w:r>
         <w:rPr>
           <w:rFonts w:hint="cs"/>
+          <w:b/>
+          <w:bCs/>
           <w:rtl/>
         </w:rPr>
         <w:tab/>
@@ -634,7 +790,7 @@
     </w:p>
     <w:p>
       <w:pPr>
-        <w:pStyle w:val="af"/>
+        <w:pStyle w:val="ListParagraph"/>
         <w:numPr>
           <w:ilvl w:val="0"/>
           <w:numId w:val="11"/>
@@ -644,23 +800,17 @@
         <w:ind w:right="720"/>
       </w:pPr>
       <w:r>
-        <w:t>Client</w:t>
-      </w:r>
-      <w:r>
-        <w:t xml:space="preserve"> -&gt; All </w:t>
+        <w:t xml:space="preserve">Client -&gt; All </w:t>
       </w:r>
       <w:proofErr w:type="spellStart"/>
       <w:r>
-        <w:t>sub</w:t>
-      </w:r>
-      <w:r>
-        <w:t>forms</w:t>
+        <w:t>subforms</w:t>
       </w:r>
       <w:proofErr w:type="spellEnd"/>
     </w:p>
     <w:p>
       <w:pPr>
-        <w:pStyle w:val="af"/>
+        <w:pStyle w:val="ListParagraph"/>
         <w:numPr>
           <w:ilvl w:val="0"/>
           <w:numId w:val="11"/>
@@ -670,10 +820,7 @@
         <w:ind w:right="720"/>
       </w:pPr>
       <w:r>
-        <w:t>Singleton</w:t>
-      </w:r>
-      <w:r>
-        <w:t xml:space="preserve"> -&gt; </w:t>
+        <w:t xml:space="preserve">Singleton -&gt; </w:t>
       </w:r>
       <w:proofErr w:type="spellStart"/>
       <w:r>
@@ -683,7 +830,7 @@
     </w:p>
     <w:p>
       <w:pPr>
-        <w:pStyle w:val="af"/>
+        <w:pStyle w:val="ListParagraph"/>
         <w:bidi w:val="0"/>
         <w:spacing w:after="0" w:line="240" w:lineRule="auto"/>
         <w:ind w:right="720"/>
@@ -806,7 +953,7 @@
     </w:p>
     <w:p>
       <w:pPr>
-        <w:pStyle w:val="3"/>
+        <w:pStyle w:val="Heading3"/>
         <w:rPr>
           <w:rtl/>
         </w:rPr>
@@ -843,10 +990,16 @@
         </w:numPr>
         <w:spacing w:after="0" w:line="240" w:lineRule="auto"/>
         <w:ind w:right="0"/>
-      </w:pPr>
-      <w:r>
-        <w:rPr>
-          <w:rFonts w:hint="cs"/>
+        <w:rPr>
+          <w:b/>
+          <w:bCs/>
+        </w:rPr>
+      </w:pPr>
+      <w:r>
+        <w:rPr>
+          <w:rFonts w:hint="cs"/>
+          <w:b/>
+          <w:bCs/>
           <w:rtl/>
         </w:rPr>
         <w:t>סיבת הבחירה / שימוש בתבנית:</w:t>
@@ -862,7 +1015,54 @@
           <w:rFonts w:hint="cs"/>
           <w:rtl/>
         </w:rPr>
-        <w:t xml:space="preserve">נרצה לטעון באפליקציה שלנו כל מיני טפסים שונים, לצורך כך הוספנו מחלקה בשם </w:t>
+        <w:t xml:space="preserve">בעת השימוש באפליקציה, המשתמש ירצה לעבור ולהתבונן בנתונים שונים בחשבונו, ועל כך נכון יהיה להפריד בין קטגוריות נתוני המשתמש למספר טפסים שונים. על כן, נדרש </w:t>
+      </w:r>
+      <w:r>
+        <w:rPr>
+          <w:rFonts w:hint="cs"/>
+          <w:rtl/>
+        </w:rPr>
+        <w:t>לייצר</w:t>
+      </w:r>
+      <w:r>
+        <w:rPr>
+          <w:rFonts w:hint="cs"/>
+          <w:rtl/>
+        </w:rPr>
+        <w:t xml:space="preserve"> את הטפסים השונים </w:t>
+      </w:r>
+      <w:r>
+        <w:rPr>
+          <w:rFonts w:hint="cs"/>
+          <w:rtl/>
+        </w:rPr>
+        <w:t>בזמן הרצת האפליקציה, כאשר כל טופס וטופס בעל דרישות שונות ומצריך לוגיקה שונה.</w:t>
+      </w:r>
+      <w:r>
+        <w:rPr>
+          <w:rtl/>
+        </w:rPr>
+        <w:br/>
+      </w:r>
+      <w:r>
+        <w:rPr>
+          <w:rFonts w:hint="cs"/>
+          <w:rtl/>
+        </w:rPr>
+        <w:t xml:space="preserve">על מנת להקל את המשתמש ביצירת הטפסים השונים, ובכדי ״להוריד ממנו״ את האחריות לשנות את מימוש יצירת הטפסים הנ״ל, אחריות יצירת הטפסים עוברת אל גורם המיועד לכך </w:t>
+      </w:r>
+      <w:r>
+        <w:rPr>
+          <w:rtl/>
+        </w:rPr>
+        <w:t>–</w:t>
+      </w:r>
+      <w:r>
+        <w:rPr>
+          <w:rFonts w:hint="cs"/>
+          <w:rtl/>
+        </w:rPr>
+        <w:t xml:space="preserve"> </w:t>
       </w:r>
       <w:proofErr w:type="spellStart"/>
       <w:r>
@@ -872,7 +1072,10 @@
         <w:t>F</w:t>
       </w:r>
       <w:r>
-        <w:t>acebookFormFactory</w:t>
+        <w:t>acebookFormFactor</w:t>
+      </w:r>
+      <w:r>
+        <w:t>y</w:t>
       </w:r>
       <w:proofErr w:type="spellEnd"/>
       <w:r>
@@ -880,17 +1083,36 @@
           <w:rFonts w:hint="cs"/>
           <w:rtl/>
         </w:rPr>
-        <w:t xml:space="preserve"> שבכל פעם שנבקש ממנה נקבל את הטופס הרצוי. בנוסף, אם בעתיד נרצה לטעון טופס נוסף אשר לא קיים כרגע נוכל לעשות זאת מבלי לשנות את המחלקות האחרות מלבד המחלקה שמייצרת את הטפסים (</w:t>
+        <w:t>, כך שבכל</w:t>
+      </w:r>
+      <w:r>
+        <w:rPr>
+          <w:rFonts w:hint="cs"/>
+          <w:rtl/>
+        </w:rPr>
+        <w:t xml:space="preserve"> פעם </w:t>
+      </w:r>
+      <w:r>
+        <w:rPr>
+          <w:rFonts w:hint="cs"/>
+          <w:rtl/>
+        </w:rPr>
+        <w:t>שהמשתמש יצטרך לייצר טופס כלשהו באפליקציה, המחלקה הנ״ל תדאג לכך הלוגיקה הנדרשת לכך</w:t>
+      </w:r>
+      <w:r>
+        <w:rPr>
+          <w:rFonts w:hint="cs"/>
+          <w:rtl/>
+        </w:rPr>
+        <w:t xml:space="preserve">, ובכך תפחית את כמות הבאגים ואת הצורך </w:t>
       </w:r>
       <w:proofErr w:type="spellStart"/>
       <w:r>
         <w:rPr>
           <w:rFonts w:hint="cs"/>
-        </w:rPr>
-        <w:t>F</w:t>
-      </w:r>
-      <w:r>
-        <w:t>acebookFormFactory</w:t>
+          <w:rtl/>
+        </w:rPr>
+        <w:t>בתחזוק</w:t>
       </w:r>
       <w:proofErr w:type="spellEnd"/>
       <w:r>
@@ -898,7 +1120,75 @@
           <w:rFonts w:hint="cs"/>
           <w:rtl/>
         </w:rPr>
-        <w:t>).</w:t>
+        <w:t xml:space="preserve"> המערכת.</w:t>
+      </w:r>
+      <w:r>
+        <w:rPr>
+          <w:rtl/>
+        </w:rPr>
+        <w:br/>
+      </w:r>
+      <w:r>
+        <w:rPr>
+          <w:rFonts w:hint="cs"/>
+          <w:rtl/>
+        </w:rPr>
+        <w:t xml:space="preserve">בנוסף, </w:t>
+      </w:r>
+      <w:r>
+        <w:rPr>
+          <w:rFonts w:hint="cs"/>
+          <w:rtl/>
+        </w:rPr>
+        <w:t xml:space="preserve">אם נרצה </w:t>
+      </w:r>
+      <w:r>
+        <w:rPr>
+          <w:rFonts w:hint="cs"/>
+          <w:rtl/>
+        </w:rPr>
+        <w:t>להחליף את</w:t>
+      </w:r>
+      <w:r>
+        <w:rPr>
+          <w:rFonts w:hint="cs"/>
+          <w:rtl/>
+        </w:rPr>
+        <w:t xml:space="preserve"> </w:t>
+      </w:r>
+      <w:r>
+        <w:rPr>
+          <w:rFonts w:hint="cs"/>
+          <w:rtl/>
+        </w:rPr>
+        <w:t xml:space="preserve">שרתי האפליקציה, כל שהיא תתמוך בשרתי </w:t>
+      </w:r>
+      <w:r>
+        <w:t>Twitter</w:t>
+      </w:r>
+      <w:r>
+        <w:rPr>
+          <w:rFonts w:hint="cs"/>
+          <w:rtl/>
+        </w:rPr>
+        <w:t xml:space="preserve"> </w:t>
+      </w:r>
+      <w:r>
+        <w:rPr>
+          <w:rFonts w:hint="cs"/>
+          <w:rtl/>
+        </w:rPr>
+        <w:t>למשל, כל שנצטרך לעשות הוא להחליף את סוג ה-</w:t>
+      </w:r>
+      <w:r>
+        <w:t>Factory</w:t>
+      </w:r>
+      <w:r>
+        <w:rPr>
+          <w:rFonts w:hint="cs"/>
+          <w:rtl/>
+        </w:rPr>
+        <w:t>, ובכך המערכת תמשוך לתפקד כרגיל.</w:t>
       </w:r>
       <w:r>
         <w:rPr>
@@ -915,10 +1205,16 @@
         </w:numPr>
         <w:spacing w:after="0" w:line="240" w:lineRule="auto"/>
         <w:ind w:right="0"/>
-      </w:pPr>
-      <w:r>
-        <w:rPr>
-          <w:rFonts w:hint="cs"/>
+        <w:rPr>
+          <w:b/>
+          <w:bCs/>
+        </w:rPr>
+      </w:pPr>
+      <w:r>
+        <w:rPr>
+          <w:rFonts w:hint="cs"/>
+          <w:b/>
+          <w:bCs/>
           <w:rtl/>
         </w:rPr>
         <w:t>אופן המימוש:</w:t>
@@ -928,17 +1224,13 @@
       <w:pPr>
         <w:spacing w:after="0" w:line="240" w:lineRule="auto"/>
         <w:ind w:left="720" w:right="720"/>
-        <w:rPr>
-          <w:rFonts w:hint="cs"/>
-          <w:rtl/>
-        </w:rPr>
-      </w:pPr>
-      <w:r>
-        <w:rPr>
-          <w:rFonts w:hint="cs"/>
-          <w:rtl/>
-        </w:rPr>
-        <w:t xml:space="preserve">המחלקה שמייצרת טפסים נקראת </w:t>
+      </w:pPr>
+      <w:r>
+        <w:rPr>
+          <w:rFonts w:hint="cs"/>
+          <w:rtl/>
+        </w:rPr>
+        <w:t xml:space="preserve">המחלקה </w:t>
       </w:r>
       <w:proofErr w:type="spellStart"/>
       <w:r>
@@ -956,7 +1248,35 @@
           <w:rFonts w:hint="cs"/>
           <w:rtl/>
         </w:rPr>
-        <w:t xml:space="preserve"> והמתודה שעושה זאת נקראת </w:t>
+        <w:t xml:space="preserve"> אחראית על יצירת</w:t>
+      </w:r>
+      <w:r>
+        <w:rPr>
+          <w:rFonts w:hint="cs"/>
+          <w:rtl/>
+        </w:rPr>
+        <w:t xml:space="preserve"> </w:t>
+      </w:r>
+      <w:r>
+        <w:rPr>
+          <w:rFonts w:hint="cs"/>
+          <w:rtl/>
+        </w:rPr>
+        <w:t>ה</w:t>
+      </w:r>
+      <w:r>
+        <w:rPr>
+          <w:rFonts w:hint="cs"/>
+          <w:rtl/>
+        </w:rPr>
+        <w:t>טפסי</w:t>
+      </w:r>
+      <w:r>
+        <w:rPr>
+          <w:rFonts w:hint="cs"/>
+          <w:rtl/>
+        </w:rPr>
+        <w:t xml:space="preserve">ם השונים באפליקציה, וזאת ע״י </w:t>
       </w:r>
       <w:proofErr w:type="spellStart"/>
       <w:r>
@@ -968,7 +1288,37 @@
           <w:rFonts w:hint="cs"/>
           <w:rtl/>
         </w:rPr>
-        <w:t xml:space="preserve">. המחלקה שמשתמשת במחלקה זו היא </w:t>
+        <w:t>, אשר מקבלת את סוג הטופס המבוקש מתוך קבוצה סופית של סוגי טפסים (</w:t>
+      </w:r>
+      <w:r>
+        <w:t>Enum</w:t>
+      </w:r>
+      <w:r>
+        <w:rPr>
+          <w:rFonts w:hint="cs"/>
+          <w:rtl/>
+        </w:rPr>
+        <w:t>)</w:t>
+      </w:r>
+      <w:r>
+        <w:rPr>
+          <w:rFonts w:hint="cs"/>
+          <w:rtl/>
+        </w:rPr>
+        <w:t>.</w:t>
+      </w:r>
+      <w:r>
+        <w:rPr>
+          <w:rtl/>
+        </w:rPr>
+        <w:br/>
+      </w:r>
+      <w:r>
+        <w:rPr>
+          <w:rFonts w:hint="cs"/>
+          <w:rtl/>
+        </w:rPr>
+        <w:t xml:space="preserve">המחלקה שמשתמשת במחלקה זו היא </w:t>
       </w:r>
       <w:proofErr w:type="spellStart"/>
       <w:r>
@@ -980,14 +1330,48 @@
           <w:rFonts w:hint="cs"/>
           <w:rtl/>
         </w:rPr>
-        <w:t xml:space="preserve"> ובכך היא מבקשת ליצור את הטפסים השונים בפעם הראשונה לפי בקשת המשתמש.</w:t>
-      </w:r>
-    </w:p>
-    <w:p>
-      <w:pPr>
-        <w:spacing w:after="0" w:line="240" w:lineRule="auto"/>
-        <w:ind w:right="720"/>
-      </w:pPr>
+        <w:t>,</w:t>
+      </w:r>
+      <w:r>
+        <w:rPr>
+          <w:rFonts w:hint="cs"/>
+          <w:rtl/>
+        </w:rPr>
+        <w:t xml:space="preserve"> </w:t>
+      </w:r>
+      <w:r>
+        <w:rPr>
+          <w:rFonts w:hint="cs"/>
+          <w:rtl/>
+        </w:rPr>
+        <w:t>המבקשת מ-</w:t>
+      </w:r>
+      <w:proofErr w:type="spellStart"/>
+      <w:r>
+        <w:t>FacebookFormFactory</w:t>
+      </w:r>
+      <w:proofErr w:type="spellEnd"/>
+      <w:r>
+        <w:rPr>
+          <w:rFonts w:hint="cs"/>
+          <w:rtl/>
+        </w:rPr>
+        <w:t xml:space="preserve"> </w:t>
+      </w:r>
+      <w:r>
+        <w:rPr>
+          <w:rFonts w:hint="cs"/>
+          <w:rtl/>
+        </w:rPr>
+        <w:t>לייצר</w:t>
+      </w:r>
+      <w:r>
+        <w:rPr>
+          <w:rFonts w:hint="cs"/>
+          <w:rtl/>
+        </w:rPr>
+        <w:t xml:space="preserve"> את הטפסים השונים בפעם הראשונה לפי בקשת המשתמש.</w:t>
+      </w:r>
     </w:p>
     <w:p>
       <w:pPr>
@@ -996,35 +1380,88 @@
           <w:numId w:val="1"/>
         </w:numPr>
         <w:spacing w:after="0" w:line="240" w:lineRule="auto"/>
-      </w:pPr>
-      <w:r>
+        <w:rPr>
+          <w:b/>
+          <w:bCs/>
+        </w:rPr>
+      </w:pPr>
+      <w:r>
+        <w:rPr>
+          <w:b/>
+          <w:bCs/>
+          <w:noProof/>
+        </w:rPr>
+        <w:lastRenderedPageBreak/>
+        <w:drawing>
+          <wp:anchor distT="0" distB="0" distL="114300" distR="114300" simplePos="0" relativeHeight="251661824" behindDoc="0" locked="0" layoutInCell="1" allowOverlap="1" wp14:anchorId="63DFFD7A" wp14:editId="0D10C32F">
+            <wp:simplePos x="0" y="0"/>
+            <wp:positionH relativeFrom="column">
+              <wp:posOffset>-647559</wp:posOffset>
+            </wp:positionH>
+            <wp:positionV relativeFrom="paragraph">
+              <wp:posOffset>342900</wp:posOffset>
+            </wp:positionV>
+            <wp:extent cx="6626225" cy="6741795"/>
+            <wp:effectExtent l="0" t="0" r="3175" b="1905"/>
+            <wp:wrapThrough wrapText="bothSides">
+              <wp:wrapPolygon edited="0">
+                <wp:start x="0" y="0"/>
+                <wp:lineTo x="0" y="21565"/>
+                <wp:lineTo x="21569" y="21565"/>
+                <wp:lineTo x="21569" y="0"/>
+                <wp:lineTo x="0" y="0"/>
+              </wp:wrapPolygon>
+            </wp:wrapThrough>
+            <wp:docPr id="12" name="Picture 12" descr="Diagram, schematic&#10;&#10;Description automatically generated"/>
+            <wp:cNvGraphicFramePr>
+              <a:graphicFrameLocks xmlns:a="http://schemas.openxmlformats.org/drawingml/2006/main" noChangeAspect="1"/>
+            </wp:cNvGraphicFramePr>
+            <a:graphic xmlns:a="http://schemas.openxmlformats.org/drawingml/2006/main">
+              <a:graphicData uri="http://schemas.openxmlformats.org/drawingml/2006/picture">
+                <pic:pic xmlns:pic="http://schemas.openxmlformats.org/drawingml/2006/picture">
+                  <pic:nvPicPr>
+                    <pic:cNvPr id="12" name="Picture 12" descr="Diagram, schematic&#10;&#10;Description automatically generated"/>
+                    <pic:cNvPicPr/>
+                  </pic:nvPicPr>
+                  <pic:blipFill>
+                    <a:blip r:embed="rId13">
+                      <a:extLst>
+                        <a:ext uri="{28A0092B-C50C-407E-A947-70E740481C1C}">
+                          <a14:useLocalDpi xmlns:a14="http://schemas.microsoft.com/office/drawing/2010/main" val="0"/>
+                        </a:ext>
+                      </a:extLst>
+                    </a:blip>
+                    <a:stretch>
+                      <a:fillRect/>
+                    </a:stretch>
+                  </pic:blipFill>
+                  <pic:spPr>
+                    <a:xfrm>
+                      <a:off x="0" y="0"/>
+                      <a:ext cx="6626225" cy="6741795"/>
+                    </a:xfrm>
+                    <a:prstGeom prst="rect">
+                      <a:avLst/>
+                    </a:prstGeom>
+                  </pic:spPr>
+                </pic:pic>
+              </a:graphicData>
+            </a:graphic>
+            <wp14:sizeRelH relativeFrom="page">
+              <wp14:pctWidth>0</wp14:pctWidth>
+            </wp14:sizeRelH>
+            <wp14:sizeRelV relativeFrom="page">
+              <wp14:pctHeight>0</wp14:pctHeight>
+            </wp14:sizeRelV>
+          </wp:anchor>
+        </w:drawing>
+      </w:r>
+      <w:r>
+        <w:rPr>
+          <w:b/>
+          <w:bCs/>
+        </w:rPr>
         <w:t>Sequence Diagram</w:t>
-      </w:r>
-    </w:p>
-    <w:p>
-      <w:pPr>
-        <w:spacing w:after="0" w:line="240" w:lineRule="auto"/>
-        <w:ind w:right="720"/>
-        <w:rPr>
-          <w:rtl/>
-        </w:rPr>
-      </w:pPr>
-      <w:r>
-        <w:rPr>
-          <w:rFonts w:hint="cs"/>
-          <w:rtl/>
-        </w:rPr>
-        <w:t>[</w:t>
-      </w:r>
-      <w:r>
-        <w:t>sequence diagram</w:t>
-      </w:r>
-      <w:r>
-        <w:rPr>
-          <w:rFonts w:hint="cs"/>
-          <w:rtl/>
-        </w:rPr>
-        <w:t xml:space="preserve"> שמציגה את התהליך שקשור לתבנית והאינטראקציה בין המחלקות]</w:t>
       </w:r>
     </w:p>
     <w:p>
@@ -1046,10 +1483,13 @@
       </w:pPr>
       <w:r>
         <w:rPr>
+          <w:b/>
+          <w:bCs/>
           <w:noProof/>
         </w:rPr>
+        <w:lastRenderedPageBreak/>
         <w:drawing>
-          <wp:anchor distT="0" distB="0" distL="114300" distR="114300" simplePos="0" relativeHeight="251655680" behindDoc="0" locked="0" layoutInCell="1" allowOverlap="1" wp14:anchorId="78F54C51" wp14:editId="47D292C4">
+          <wp:anchor distT="0" distB="0" distL="114300" distR="114300" simplePos="0" relativeHeight="251656704" behindDoc="0" locked="0" layoutInCell="1" allowOverlap="1" wp14:anchorId="78F54C51" wp14:editId="47D292C4">
             <wp:simplePos x="0" y="0"/>
             <wp:positionH relativeFrom="column">
               <wp:posOffset>-982345</wp:posOffset>
@@ -1074,7 +1514,7 @@
                     </pic:cNvPicPr>
                   </pic:nvPicPr>
                   <pic:blipFill>
-                    <a:blip r:embed="rId12">
+                    <a:blip r:embed="rId14">
                       <a:extLst>
                         <a:ext uri="{28A0092B-C50C-407E-A947-70E740481C1C}">
                           <a14:useLocalDpi xmlns:a14="http://schemas.microsoft.com/office/drawing/2010/main" val="0"/>
@@ -1112,6 +1552,10 @@
         </w:drawing>
       </w:r>
       <w:r>
+        <w:rPr>
+          <w:b/>
+          <w:bCs/>
+        </w:rPr>
         <w:t>Class Diagram</w:t>
       </w:r>
       <w:r>
@@ -1131,7 +1575,7 @@
     </w:p>
     <w:p>
       <w:pPr>
-        <w:pStyle w:val="af"/>
+        <w:pStyle w:val="ListParagraph"/>
         <w:numPr>
           <w:ilvl w:val="0"/>
           <w:numId w:val="11"/>
@@ -1156,7 +1600,7 @@
     </w:p>
     <w:p>
       <w:pPr>
-        <w:pStyle w:val="af"/>
+        <w:pStyle w:val="ListParagraph"/>
         <w:numPr>
           <w:ilvl w:val="0"/>
           <w:numId w:val="11"/>
@@ -1176,7 +1620,7 @@
     </w:p>
     <w:p>
       <w:pPr>
-        <w:pStyle w:val="af"/>
+        <w:pStyle w:val="ListParagraph"/>
         <w:numPr>
           <w:ilvl w:val="0"/>
           <w:numId w:val="11"/>
@@ -1241,9 +1685,8 @@
     <w:p/>
     <w:p>
       <w:pPr>
-        <w:pStyle w:val="3"/>
-        <w:rPr>
-          <w:rFonts w:hint="cs"/>
+        <w:pStyle w:val="Heading3"/>
+        <w:rPr>
           <w:rtl/>
         </w:rPr>
       </w:pPr>
@@ -1266,6 +1709,9 @@
           <w:rtl/>
         </w:rPr>
         <w:t xml:space="preserve"> </w:t>
+      </w:r>
+      <w:r>
+        <w:t xml:space="preserve">Caching </w:t>
       </w:r>
       <w:r>
         <w:t>Proxy</w:t>
@@ -1279,10 +1725,16 @@
         </w:numPr>
         <w:spacing w:after="0" w:line="240" w:lineRule="auto"/>
         <w:ind w:right="0"/>
-      </w:pPr>
-      <w:r>
-        <w:rPr>
-          <w:rFonts w:hint="cs"/>
+        <w:rPr>
+          <w:b/>
+          <w:bCs/>
+        </w:rPr>
+      </w:pPr>
+      <w:r>
+        <w:rPr>
+          <w:rFonts w:hint="cs"/>
+          <w:b/>
+          <w:bCs/>
           <w:rtl/>
         </w:rPr>
         <w:t>סיבת הבחירה / שימוש בתבנית:</w:t>
@@ -1293,16 +1745,15 @@
         <w:spacing w:after="0" w:line="240" w:lineRule="auto"/>
         <w:ind w:left="720" w:right="720"/>
         <w:rPr>
-          <w:rFonts w:hint="cs"/>
-          <w:rtl/>
-        </w:rPr>
-      </w:pPr>
-      <w:r>
-        <w:rPr>
-          <w:rFonts w:hint="cs"/>
-          <w:rtl/>
-        </w:rPr>
-        <w:t xml:space="preserve">לא נרצה שבכל פעם שהמשתמש מבקש לגשת לטופס מסוים נצטרך לטעון את כל הנתונים מחדש. לכן במקום זאת נעדיף לשמור את הנתונים לאחר שטענו אותם פעם אחת (וגם לאחר כל זמן מסוים) </w:t>
+          <w:rtl/>
+        </w:rPr>
+      </w:pPr>
+      <w:r>
+        <w:rPr>
+          <w:rFonts w:hint="cs"/>
+          <w:rtl/>
+        </w:rPr>
+        <w:t xml:space="preserve">באפליקציה ישנן מספר נקודות בהן נעשה שימוש במידע שכבר ״נמשך״ משרתי </w:t>
       </w:r>
       <w:proofErr w:type="spellStart"/>
       <w:r>
@@ -1310,7 +1761,7 @@
           <w:rFonts w:hint="cs"/>
           <w:rtl/>
         </w:rPr>
-        <w:t>ולהנגיש</w:t>
+        <w:t>פייסבוק</w:t>
       </w:r>
       <w:proofErr w:type="spellEnd"/>
       <w:r>
@@ -1318,7 +1769,30 @@
           <w:rFonts w:hint="cs"/>
           <w:rtl/>
         </w:rPr>
-        <w:t xml:space="preserve"> אותם למי שירצה להשתמש במידע. בנוסף, נרצה לציין שמבחינת השימוש במחלקה אין הבדל, כלומר עדיין ניתן לקבל את אותו המידע באותו אופן.</w:t>
+        <w:t xml:space="preserve"> ע״י גורם אחר קודם לכן, ואף ע״י אותו גורם עצמו שכעת מבקש להשתמש באותם משאבים שכבר היו בבעלותו בעבר.</w:t>
+      </w:r>
+    </w:p>
+    <w:p>
+      <w:pPr>
+        <w:spacing w:after="0" w:line="240" w:lineRule="auto"/>
+        <w:ind w:left="720" w:right="720"/>
+        <w:rPr>
+          <w:rtl/>
+        </w:rPr>
+      </w:pPr>
+      <w:r>
+        <w:rPr>
+          <w:rFonts w:hint="cs"/>
+          <w:rtl/>
+        </w:rPr>
+        <w:t xml:space="preserve">על מנת לשפר את </w:t>
+      </w:r>
+      <w:r>
+        <w:rPr>
+          <w:rFonts w:hint="cs"/>
+          <w:rtl/>
+        </w:rPr>
+        <w:t>יעילות התוכנית, הן מבחינת ביצועים (מהירות) והן מבחינת זיכרון, נשמור את הנתונים שכבר נמשכו מהשרתים קודם לכן, ולאחר משיכתם לראשונה, לא יימשכו בשנית, ובכך נשפר את ביצועי התוכנית כפי שציינו לעיל.</w:t>
       </w:r>
       <w:r>
         <w:rPr>
@@ -1335,10 +1809,16 @@
         </w:numPr>
         <w:spacing w:after="0" w:line="240" w:lineRule="auto"/>
         <w:ind w:right="0"/>
-      </w:pPr>
-      <w:r>
-        <w:rPr>
-          <w:rFonts w:hint="cs"/>
+        <w:rPr>
+          <w:b/>
+          <w:bCs/>
+        </w:rPr>
+      </w:pPr>
+      <w:r>
+        <w:rPr>
+          <w:rFonts w:hint="cs"/>
+          <w:b/>
+          <w:bCs/>
           <w:rtl/>
         </w:rPr>
         <w:t>אופן המימוש:</w:t>
@@ -1346,7 +1826,7 @@
     </w:p>
     <w:p>
       <w:pPr>
-        <w:pStyle w:val="af"/>
+        <w:pStyle w:val="ListParagraph"/>
         <w:spacing w:after="0" w:line="240" w:lineRule="auto"/>
         <w:ind w:right="720"/>
       </w:pPr>
@@ -1370,14 +1850,64 @@
         <w:t xml:space="preserve"> משמשת כ-</w:t>
       </w:r>
       <w:r>
-        <w:t>Cache Proxy</w:t>
-      </w:r>
-      <w:r>
-        <w:rPr>
-          <w:rFonts w:hint="cs"/>
-          <w:rtl/>
-        </w:rPr>
-        <w:t xml:space="preserve">. ניתן לראות שימוש במחלקה זאת במחלקות הבאות : </w:t>
+        <w:rPr>
+          <w:rFonts w:hint="cs"/>
+          <w:rtl/>
+        </w:rPr>
+        <w:t>ל</w:t>
+      </w:r>
+      <w:r>
+        <w:t xml:space="preserve">Caching </w:t>
+      </w:r>
+      <w:r>
+        <w:t>Proxy</w:t>
+      </w:r>
+      <w:r>
+        <w:rPr>
+          <w:rFonts w:hint="cs"/>
+          <w:rtl/>
+        </w:rPr>
+        <w:t>.</w:t>
+      </w:r>
+      <w:r>
+        <w:rPr>
+          <w:rtl/>
+        </w:rPr>
+        <w:br/>
+      </w:r>
+      <w:r>
+        <w:rPr>
+          <w:rFonts w:hint="cs"/>
+          <w:rtl/>
+        </w:rPr>
+        <w:t>ניתן לראות שימוש במחלקה זאת במחלקות</w:t>
+      </w:r>
+      <w:r>
+        <w:rPr>
+          <w:rFonts w:hint="cs"/>
+          <w:rtl/>
+        </w:rPr>
+        <w:t xml:space="preserve"> הבאות</w:t>
+      </w:r>
+      <w:r>
+        <w:rPr>
+          <w:rFonts w:hint="cs"/>
+          <w:rtl/>
+        </w:rPr>
+        <w:t>:</w:t>
+      </w:r>
+      <w:r>
+        <w:rPr>
+          <w:rtl/>
+        </w:rPr>
+        <w:br/>
+      </w:r>
+      <w:r>
+        <w:rPr>
+          <w:rFonts w:hint="cs"/>
+          <w:rtl/>
+        </w:rPr>
+        <w:t xml:space="preserve"> </w:t>
       </w:r>
       <w:proofErr w:type="spellStart"/>
       <w:r>
@@ -1417,7 +1947,14 @@
       </w:r>
       <w:proofErr w:type="spellEnd"/>
       <w:r>
-        <w:t xml:space="preserve">, </w:t>
+        <w:t>,</w:t>
+      </w:r>
+      <w:r>
+        <w:rPr>
+          <w:rFonts w:hint="cs"/>
+          <w:rtl/>
+        </w:rPr>
+        <w:t xml:space="preserve"> </w:t>
       </w:r>
       <w:proofErr w:type="spellStart"/>
       <w:r>
@@ -1485,35 +2022,87 @@
           <w:numId w:val="1"/>
         </w:numPr>
         <w:spacing w:after="0" w:line="240" w:lineRule="auto"/>
-      </w:pPr>
-      <w:r>
+        <w:rPr>
+          <w:b/>
+          <w:bCs/>
+        </w:rPr>
+      </w:pPr>
+      <w:r>
+        <w:rPr>
+          <w:b/>
+          <w:bCs/>
+          <w:noProof/>
+        </w:rPr>
+        <w:drawing>
+          <wp:anchor distT="0" distB="0" distL="114300" distR="114300" simplePos="0" relativeHeight="251664896" behindDoc="0" locked="0" layoutInCell="1" allowOverlap="1" wp14:anchorId="4DCA1180" wp14:editId="201DB23C">
+            <wp:simplePos x="0" y="0"/>
+            <wp:positionH relativeFrom="column">
+              <wp:posOffset>-646107</wp:posOffset>
+            </wp:positionH>
+            <wp:positionV relativeFrom="paragraph">
+              <wp:posOffset>303397</wp:posOffset>
+            </wp:positionV>
+            <wp:extent cx="6626225" cy="6741795"/>
+            <wp:effectExtent l="0" t="0" r="3175" b="1905"/>
+            <wp:wrapThrough wrapText="bothSides">
+              <wp:wrapPolygon edited="0">
+                <wp:start x="0" y="0"/>
+                <wp:lineTo x="0" y="21565"/>
+                <wp:lineTo x="21569" y="21565"/>
+                <wp:lineTo x="21569" y="0"/>
+                <wp:lineTo x="0" y="0"/>
+              </wp:wrapPolygon>
+            </wp:wrapThrough>
+            <wp:docPr id="19" name="Picture 19" descr="Diagram, schematic&#10;&#10;Description automatically generated"/>
+            <wp:cNvGraphicFramePr>
+              <a:graphicFrameLocks xmlns:a="http://schemas.openxmlformats.org/drawingml/2006/main" noChangeAspect="1"/>
+            </wp:cNvGraphicFramePr>
+            <a:graphic xmlns:a="http://schemas.openxmlformats.org/drawingml/2006/main">
+              <a:graphicData uri="http://schemas.openxmlformats.org/drawingml/2006/picture">
+                <pic:pic xmlns:pic="http://schemas.openxmlformats.org/drawingml/2006/picture">
+                  <pic:nvPicPr>
+                    <pic:cNvPr id="12" name="Picture 12" descr="Diagram, schematic&#10;&#10;Description automatically generated"/>
+                    <pic:cNvPicPr/>
+                  </pic:nvPicPr>
+                  <pic:blipFill>
+                    <a:blip r:embed="rId13">
+                      <a:extLst>
+                        <a:ext uri="{28A0092B-C50C-407E-A947-70E740481C1C}">
+                          <a14:useLocalDpi xmlns:a14="http://schemas.microsoft.com/office/drawing/2010/main" val="0"/>
+                        </a:ext>
+                      </a:extLst>
+                    </a:blip>
+                    <a:stretch>
+                      <a:fillRect/>
+                    </a:stretch>
+                  </pic:blipFill>
+                  <pic:spPr>
+                    <a:xfrm>
+                      <a:off x="0" y="0"/>
+                      <a:ext cx="6626225" cy="6741795"/>
+                    </a:xfrm>
+                    <a:prstGeom prst="rect">
+                      <a:avLst/>
+                    </a:prstGeom>
+                  </pic:spPr>
+                </pic:pic>
+              </a:graphicData>
+            </a:graphic>
+            <wp14:sizeRelH relativeFrom="page">
+              <wp14:pctWidth>0</wp14:pctWidth>
+            </wp14:sizeRelH>
+            <wp14:sizeRelV relativeFrom="page">
+              <wp14:pctHeight>0</wp14:pctHeight>
+            </wp14:sizeRelV>
+          </wp:anchor>
+        </w:drawing>
+      </w:r>
+      <w:r>
+        <w:rPr>
+          <w:b/>
+          <w:bCs/>
+        </w:rPr>
         <w:t>Sequence Diagram</w:t>
-      </w:r>
-    </w:p>
-    <w:p>
-      <w:pPr>
-        <w:spacing w:after="0" w:line="240" w:lineRule="auto"/>
-        <w:ind w:right="720"/>
-        <w:rPr>
-          <w:rtl/>
-        </w:rPr>
-      </w:pPr>
-      <w:r>
-        <w:rPr>
-          <w:rFonts w:hint="cs"/>
-          <w:rtl/>
-        </w:rPr>
-        <w:t>[</w:t>
-      </w:r>
-      <w:r>
-        <w:t>sequence diagram</w:t>
-      </w:r>
-      <w:r>
-        <w:rPr>
-          <w:rFonts w:hint="cs"/>
-          <w:rtl/>
-        </w:rPr>
-        <w:t xml:space="preserve"> שמציגה את התהליך שקשור לתבנית והאינטראקציה בין המחלקות]</w:t>
       </w:r>
     </w:p>
     <w:p>
@@ -1532,13 +2121,19 @@
           <w:numId w:val="1"/>
         </w:numPr>
         <w:spacing w:after="0" w:line="240" w:lineRule="auto"/>
-      </w:pPr>
-      <w:r>
-        <w:rPr>
+        <w:rPr>
+          <w:b/>
+          <w:bCs/>
+        </w:rPr>
+      </w:pPr>
+      <w:r>
+        <w:rPr>
+          <w:b/>
+          <w:bCs/>
           <w:noProof/>
         </w:rPr>
         <w:drawing>
-          <wp:anchor distT="0" distB="0" distL="114300" distR="114300" simplePos="0" relativeHeight="251661824" behindDoc="0" locked="0" layoutInCell="1" allowOverlap="1" wp14:anchorId="225CD269" wp14:editId="051F5880">
+          <wp:anchor distT="0" distB="0" distL="114300" distR="114300" simplePos="0" relativeHeight="251659776" behindDoc="0" locked="0" layoutInCell="1" allowOverlap="1" wp14:anchorId="225CD269" wp14:editId="051F5880">
             <wp:simplePos x="0" y="0"/>
             <wp:positionH relativeFrom="column">
               <wp:posOffset>-1011860</wp:posOffset>
@@ -1563,7 +2158,7 @@
                     </pic:cNvPicPr>
                   </pic:nvPicPr>
                   <pic:blipFill>
-                    <a:blip r:embed="rId13">
+                    <a:blip r:embed="rId15">
                       <a:extLst>
                         <a:ext uri="{28A0092B-C50C-407E-A947-70E740481C1C}">
                           <a14:useLocalDpi xmlns:a14="http://schemas.microsoft.com/office/drawing/2010/main" val="0"/>
@@ -1601,11 +2196,17 @@
         </w:drawing>
       </w:r>
       <w:r>
+        <w:rPr>
+          <w:b/>
+          <w:bCs/>
+        </w:rPr>
         <w:t>Class Diagram</w:t>
       </w:r>
       <w:r>
         <w:rPr>
           <w:rFonts w:hint="cs"/>
+          <w:b/>
+          <w:bCs/>
           <w:rtl/>
         </w:rPr>
         <w:tab/>
@@ -1613,7 +2214,7 @@
     </w:p>
     <w:p>
       <w:pPr>
-        <w:pStyle w:val="af"/>
+        <w:pStyle w:val="ListParagraph"/>
         <w:numPr>
           <w:ilvl w:val="0"/>
           <w:numId w:val="11"/>
@@ -1636,7 +2237,7 @@
     </w:p>
     <w:p>
       <w:pPr>
-        <w:pStyle w:val="af"/>
+        <w:pStyle w:val="ListParagraph"/>
         <w:numPr>
           <w:ilvl w:val="0"/>
           <w:numId w:val="11"/>
@@ -1651,15 +2252,13 @@
       <w:r>
         <w:t xml:space="preserve">All </w:t>
       </w:r>
-      <w:proofErr w:type="spellStart"/>
-      <w:r>
-        <w:t>subforms</w:t>
-      </w:r>
-      <w:proofErr w:type="spellEnd"/>
-    </w:p>
-    <w:p>
-      <w:pPr>
-        <w:pStyle w:val="af"/>
+      <w:r>
+        <w:t>sub forms</w:t>
+      </w:r>
+    </w:p>
+    <w:p>
+      <w:pPr>
+        <w:pStyle w:val="ListParagraph"/>
         <w:numPr>
           <w:ilvl w:val="0"/>
           <w:numId w:val="11"/>
@@ -1693,7 +2292,7 @@
     </w:p>
     <w:p>
       <w:pPr>
-        <w:pStyle w:val="3"/>
+        <w:pStyle w:val="Heading3"/>
         <w:rPr>
           <w:rtl/>
         </w:rPr>
@@ -1702,9 +2301,29 @@
     <w:p/>
     <w:p>
       <w:pPr>
-        <w:pStyle w:val="3"/>
-        <w:rPr>
-          <w:rFonts w:hint="cs"/>
+        <w:bidi w:val="0"/>
+        <w:spacing w:after="200"/>
+        <w:rPr>
+          <w:rFonts w:eastAsiaTheme="majorEastAsia" w:cs="Arial"/>
+          <w:b/>
+          <w:bCs/>
+          <w:color w:val="365F91" w:themeColor="accent1" w:themeShade="BF"/>
+          <w:sz w:val="28"/>
+          <w:szCs w:val="28"/>
+          <w:rtl/>
+        </w:rPr>
+      </w:pPr>
+      <w:r>
+        <w:rPr>
+          <w:rtl/>
+        </w:rPr>
+        <w:br w:type="page"/>
+      </w:r>
+    </w:p>
+    <w:p>
+      <w:pPr>
+        <w:pStyle w:val="Heading3"/>
+        <w:rPr>
           <w:rtl/>
         </w:rPr>
       </w:pPr>
@@ -1798,73 +2417,64 @@
       </w:r>
       <w:proofErr w:type="spellEnd"/>
       <w:r>
+        <w:t xml:space="preserve"> ,</w:t>
+      </w:r>
+      <w:proofErr w:type="spellStart"/>
+      <w:r>
+        <w:t>FormGroups</w:t>
+      </w:r>
+      <w:proofErr w:type="spellEnd"/>
+      <w:r>
+        <w:t xml:space="preserve">, </w:t>
+      </w:r>
+      <w:proofErr w:type="spellStart"/>
+      <w:r>
+        <w:t>FormLikedPages</w:t>
+      </w:r>
+      <w:proofErr w:type="spellEnd"/>
+      <w:r>
+        <w:t xml:space="preserve">, </w:t>
+      </w:r>
+      <w:proofErr w:type="spellStart"/>
+      <w:r>
+        <w:t>FormPosts</w:t>
+      </w:r>
+      <w:proofErr w:type="spellEnd"/>
+      <w:r>
+        <w:t xml:space="preserve">, </w:t>
+      </w:r>
+      <w:proofErr w:type="spellStart"/>
+      <w:r>
+        <w:t>FormProfile</w:t>
+      </w:r>
+      <w:proofErr w:type="spellEnd"/>
+      <w:r>
+        <w:t xml:space="preserve">, </w:t>
+      </w:r>
+      <w:proofErr w:type="spellStart"/>
+      <w:r>
+        <w:t>FormMostPopularFeed</w:t>
+      </w:r>
+      <w:proofErr w:type="spellEnd"/>
+      <w:r>
+        <w:t xml:space="preserve">, </w:t>
+      </w:r>
+      <w:proofErr w:type="spellStart"/>
+      <w:r>
+        <w:t>FormStatistics</w:t>
+      </w:r>
+      <w:proofErr w:type="spellEnd"/>
+      <w:r>
+        <w:rPr>
+          <w:rFonts w:hint="cs"/>
+          <w:rtl/>
+        </w:rPr>
         <w:t xml:space="preserve"> </w:t>
       </w:r>
-      <w:r>
-        <w:t>,</w:t>
-      </w:r>
-      <w:proofErr w:type="spellStart"/>
-      <w:r>
-        <w:t>FormGroups</w:t>
-      </w:r>
-      <w:proofErr w:type="spellEnd"/>
-      <w:r>
-        <w:t xml:space="preserve">, </w:t>
-      </w:r>
-      <w:proofErr w:type="spellStart"/>
-      <w:r>
-        <w:t>FormLikedPages</w:t>
-      </w:r>
-      <w:proofErr w:type="spellEnd"/>
-      <w:r>
-        <w:t xml:space="preserve">, </w:t>
-      </w:r>
-      <w:proofErr w:type="spellStart"/>
-      <w:r>
-        <w:t>FormPosts</w:t>
-      </w:r>
-      <w:proofErr w:type="spellEnd"/>
-      <w:r>
-        <w:t xml:space="preserve">, </w:t>
-      </w:r>
-      <w:proofErr w:type="spellStart"/>
-      <w:r>
-        <w:t>FormProfile</w:t>
-      </w:r>
-      <w:proofErr w:type="spellEnd"/>
-      <w:r>
-        <w:t xml:space="preserve">, </w:t>
-      </w:r>
-      <w:proofErr w:type="spellStart"/>
-      <w:r>
-        <w:t>Form</w:t>
-      </w:r>
-      <w:r>
-        <w:t>MostPopularFeed</w:t>
-      </w:r>
-      <w:proofErr w:type="spellEnd"/>
-      <w:r>
-        <w:t xml:space="preserve">, </w:t>
-      </w:r>
-      <w:proofErr w:type="spellStart"/>
-      <w:r>
-        <w:t>Form</w:t>
-      </w:r>
-      <w:r>
-        <w:t>Statistics</w:t>
-      </w:r>
-      <w:proofErr w:type="spellEnd"/>
-      <w:r>
-        <w:rPr>
-          <w:rFonts w:hint="cs"/>
-          <w:rtl/>
-        </w:rPr>
-        <w:t xml:space="preserve"> </w:t>
-      </w:r>
-    </w:p>
-    <w:p>
-      <w:pPr>
-        <w:pStyle w:val="af"/>
+    </w:p>
+    <w:p>
+      <w:pPr>
+        <w:pStyle w:val="ListParagraph"/>
         <w:spacing w:after="0" w:line="240" w:lineRule="auto"/>
         <w:ind w:right="720"/>
         <w:rPr>
@@ -1874,25 +2484,17 @@
     </w:p>
     <w:p>
       <w:pPr>
-        <w:pStyle w:val="3"/>
-        <w:rPr>
-          <w:rFonts w:hint="cs"/>
-          <w:rtl/>
-        </w:rPr>
-      </w:pPr>
-      <w:r>
-        <w:rPr>
-          <w:rFonts w:hint="cs"/>
-          <w:rtl/>
-        </w:rPr>
-        <w:t xml:space="preserve">עבודה </w:t>
-      </w:r>
-      <w:r>
-        <w:rPr>
-          <w:rFonts w:hint="cs"/>
-          <w:rtl/>
-        </w:rPr>
-        <w:t xml:space="preserve">עם </w:t>
+        <w:pStyle w:val="Heading3"/>
+        <w:rPr>
+          <w:rtl/>
+        </w:rPr>
+      </w:pPr>
+      <w:r>
+        <w:rPr>
+          <w:rFonts w:hint="cs"/>
+          <w:rtl/>
+        </w:rPr>
+        <w:t xml:space="preserve">עבודה עם </w:t>
       </w:r>
       <w:r>
         <w:t>Data Binding</w:t>
@@ -1960,28 +2562,64 @@
           <w:rFonts w:hint="cs"/>
           <w:rtl/>
         </w:rPr>
+        <w:t xml:space="preserve"> במחלקות הבא</w:t>
+      </w:r>
+      <w:r>
+        <w:rPr>
+          <w:rFonts w:hint="cs"/>
+          <w:rtl/>
+        </w:rPr>
+        <w:t>ות:</w:t>
+      </w:r>
+      <w:r>
         <w:t xml:space="preserve"> </w:t>
       </w:r>
-      <w:r>
-        <w:rPr>
-          <w:rFonts w:hint="cs"/>
-          <w:rtl/>
-        </w:rPr>
-        <w:t>במחלקות הבא</w:t>
-      </w:r>
-      <w:r>
-        <w:rPr>
-          <w:rFonts w:hint="cs"/>
-          <w:rtl/>
-        </w:rPr>
-        <w:t>ות:</w:t>
+      <w:proofErr w:type="spellStart"/>
+      <w:r>
+        <w:t>FormAlbums</w:t>
+      </w:r>
+      <w:proofErr w:type="spellEnd"/>
+      <w:r>
+        <w:t xml:space="preserve">, </w:t>
+      </w:r>
+      <w:proofErr w:type="spellStart"/>
+      <w:r>
+        <w:t>FormEvents</w:t>
+      </w:r>
+      <w:proofErr w:type="spellEnd"/>
+      <w:r>
+        <w:t xml:space="preserve">, </w:t>
+      </w:r>
+      <w:proofErr w:type="spellStart"/>
+      <w:r>
+        <w:t>FormFavoriteTeams</w:t>
+      </w:r>
+      <w:proofErr w:type="spellEnd"/>
+      <w:r>
+        <w:t xml:space="preserve">, </w:t>
+      </w:r>
+      <w:proofErr w:type="spellStart"/>
+      <w:r>
+        <w:t>FormFriends</w:t>
+      </w:r>
+      <w:proofErr w:type="spellEnd"/>
+      <w:r>
+        <w:t xml:space="preserve"> ,</w:t>
+      </w:r>
+      <w:proofErr w:type="spellStart"/>
+      <w:r>
+        <w:t>FormGroups</w:t>
+      </w:r>
+      <w:proofErr w:type="spellEnd"/>
+      <w:r>
+        <w:t>,</w:t>
       </w:r>
       <w:r>
         <w:t xml:space="preserve"> </w:t>
       </w:r>
       <w:proofErr w:type="spellStart"/>
       <w:r>
-        <w:t>FormAlbums</w:t>
+        <w:t>FormLikedPages</w:t>
       </w:r>
       <w:proofErr w:type="spellEnd"/>
       <w:r>
@@ -1989,59 +2627,15 @@
       </w:r>
       <w:proofErr w:type="spellStart"/>
       <w:r>
-        <w:t>FormEvents</w:t>
+        <w:t>FormPosts</w:t>
       </w:r>
       <w:proofErr w:type="spellEnd"/>
-      <w:r>
-        <w:t xml:space="preserve">, </w:t>
-      </w:r>
-      <w:proofErr w:type="spellStart"/>
-      <w:r>
-        <w:t>FormFavoriteTeams</w:t>
-      </w:r>
-      <w:proofErr w:type="spellEnd"/>
-      <w:r>
-        <w:t xml:space="preserve">, </w:t>
-      </w:r>
-      <w:proofErr w:type="spellStart"/>
-      <w:r>
-        <w:t>FormFriends</w:t>
-      </w:r>
-      <w:proofErr w:type="spellEnd"/>
-      <w:r>
-        <w:t xml:space="preserve"> ,</w:t>
-      </w:r>
-      <w:proofErr w:type="spellStart"/>
-      <w:r>
-        <w:t>FormGroups</w:t>
-      </w:r>
-      <w:proofErr w:type="spellEnd"/>
-      <w:r>
-        <w:t>,</w:t>
-      </w:r>
-      <w:r>
-        <w:t xml:space="preserve"> </w:t>
-      </w:r>
-      <w:proofErr w:type="spellStart"/>
-      <w:r>
-        <w:t>FormLikedPages</w:t>
-      </w:r>
-      <w:proofErr w:type="spellEnd"/>
-      <w:r>
-        <w:t xml:space="preserve">, </w:t>
-      </w:r>
-      <w:proofErr w:type="spellStart"/>
-      <w:r>
-        <w:t>FormPosts</w:t>
-      </w:r>
-      <w:proofErr w:type="spellEnd"/>
     </w:p>
     <w:p>
       <w:pPr>
         <w:spacing w:after="0" w:line="240" w:lineRule="auto"/>
         <w:ind w:left="720" w:right="720"/>
         <w:rPr>
-          <w:rFonts w:hint="cs"/>
           <w:rtl/>
         </w:rPr>
       </w:pPr>
@@ -2060,8 +2654,8 @@
       </w:pPr>
     </w:p>
     <w:sectPr>
-      <w:headerReference w:type="default" r:id="rId14"/>
-      <w:footerReference w:type="default" r:id="rId15"/>
+      <w:headerReference w:type="default" r:id="rId16"/>
+      <w:footerReference w:type="default" r:id="rId17"/>
       <w:pgSz w:w="11906" w:h="16838"/>
       <w:pgMar w:top="825" w:right="1800" w:bottom="426" w:left="1800" w:header="142" w:footer="271" w:gutter="0"/>
       <w:cols w:space="708"/>
@@ -2114,7 +2708,7 @@
     <w:sdtContent>
       <w:p>
         <w:pPr>
-          <w:pStyle w:val="a5"/>
+          <w:pStyle w:val="Footer"/>
         </w:pPr>
         <w:r>
           <w:rPr>
@@ -2432,7 +3026,7 @@
 <w:hdr xmlns:wpc="http://schemas.microsoft.com/office/word/2010/wordprocessingCanvas" xmlns:cx="http://schemas.microsoft.com/office/drawing/2014/chartex" xmlns:cx1="http://schemas.microsoft.com/office/drawing/2015/9/8/chartex" xmlns:cx2="http://schemas.microsoft.com/office/drawing/2015/10/21/chartex" xmlns:cx3="http://schemas.microsoft.com/office/drawing/2016/5/9/chartex" xmlns:cx4="http://schemas.microsoft.com/office/drawing/2016/5/10/chartex" xmlns:cx5="http://schemas.microsoft.com/office/drawing/2016/5/11/chartex" xmlns:cx6="http://schemas.microsoft.com/office/drawing/2016/5/12/chartex" xmlns:cx7="http://schemas.microsoft.com/office/drawing/2016/5/13/chartex" xmlns:cx8="http://schemas.microsoft.com/office/drawing/2016/5/14/chartex" xmlns:mc="http://schemas.openxmlformats.org/markup-compatibility/2006" xmlns:aink="http://schemas.microsoft.com/office/drawing/2016/ink" xmlns:am3d="http://schemas.microsoft.com/office/drawing/2017/model3d" xmlns:o="urn:schemas-microsoft-com:office:office" xmlns:oel="http://schemas.microsoft.com/office/2019/extlst" xmlns:r="http://schemas.openxmlformats.org/officeDocument/2006/relationships" xmlns:m="http://schemas.openxmlformats.org/officeDocument/2006/math" xmlns:v="urn:schemas-microsoft-com:vml" xmlns:wp14="http://schemas.microsoft.com/office/word/2010/wordprocessingDrawing" xmlns:wp="http://schemas.openxmlformats.org/drawingml/2006/wordprocessingDrawing" xmlns:w10="urn:schemas-microsoft-com:office:word" xmlns:w="http://schemas.openxmlformats.org/wordprocessingml/2006/main" xmlns:w14="http://schemas.microsoft.com/office/word/2010/wordml" xmlns:w15="http://schemas.microsoft.com/office/word/2012/wordml" xmlns:w16cex="http://schemas.microsoft.com/office/word/2018/wordml/cex" xmlns:w16cid="http://schemas.microsoft.com/office/word/2016/wordml/cid" xmlns:w16="http://schemas.microsoft.com/office/word/2018/wordml" xmlns:w16sdtdh="http://schemas.microsoft.com/office/word/2020/wordml/sdtdatahash" xmlns:w16se="http://schemas.microsoft.com/office/word/2015/wordml/symex" xmlns:wpg="http://schemas.microsoft.com/office/word/2010/wordprocessingGroup" xmlns:wpi="http://schemas.microsoft.com/office/word/2010/wordprocessingInk" xmlns:wne="http://schemas.microsoft.com/office/word/2006/wordml" xmlns:wps="http://schemas.microsoft.com/office/word/2010/wordprocessingShape" mc:Ignorable="w14 w15 w16se w16cid w16 w16cex w16sdtdh wp14">
   <w:p>
     <w:pPr>
-      <w:pStyle w:val="a3"/>
+      <w:pStyle w:val="Header"/>
       <w:tabs>
         <w:tab w:val="clear" w:pos="4153"/>
         <w:tab w:val="clear" w:pos="8306"/>
@@ -2602,7 +3196,7 @@
   </w:p>
   <w:p>
     <w:pPr>
-      <w:pStyle w:val="a3"/>
+      <w:pStyle w:val="Header"/>
       <w:tabs>
         <w:tab w:val="clear" w:pos="4153"/>
         <w:tab w:val="clear" w:pos="8306"/>
@@ -2619,7 +3213,7 @@
   </w:p>
   <w:p>
     <w:pPr>
-      <w:pStyle w:val="a3"/>
+      <w:pStyle w:val="Header"/>
       <w:tabs>
         <w:tab w:val="clear" w:pos="4153"/>
         <w:tab w:val="clear" w:pos="8306"/>
@@ -4220,7 +4814,7 @@
     <w:lsdException w:name="Unresolved Mention" w:semiHidden="1" w:unhideWhenUsed="1"/>
     <w:lsdException w:name="Smart Link" w:semiHidden="1" w:unhideWhenUsed="1"/>
   </w:latentStyles>
-  <w:style w:type="paragraph" w:default="1" w:styleId="a">
+  <w:style w:type="paragraph" w:default="1" w:styleId="Normal">
     <w:name w:val="Normal"/>
     <w:aliases w:val="01 - רגיל"/>
     <w:qFormat/>
@@ -4230,11 +4824,11 @@
       <w:spacing w:after="120"/>
     </w:pPr>
   </w:style>
-  <w:style w:type="paragraph" w:styleId="1">
+  <w:style w:type="paragraph" w:styleId="Heading1">
     <w:name w:val="heading 1"/>
-    <w:basedOn w:val="a"/>
-    <w:next w:val="a"/>
-    <w:link w:val="10"/>
+    <w:basedOn w:val="Normal"/>
+    <w:next w:val="Normal"/>
+    <w:link w:val="Heading1Char"/>
     <w:qFormat/>
     <w:rsid w:val="008A6109"/>
     <w:pPr>
@@ -4249,12 +4843,12 @@
       <w:szCs w:val="66"/>
     </w:rPr>
   </w:style>
-  <w:style w:type="paragraph" w:styleId="2">
+  <w:style w:type="paragraph" w:styleId="Heading2">
     <w:name w:val="heading 2"/>
     <w:aliases w:val="02 - כותרת 2"/>
-    <w:basedOn w:val="a"/>
-    <w:next w:val="a"/>
-    <w:link w:val="20"/>
+    <w:basedOn w:val="Normal"/>
+    <w:next w:val="Normal"/>
+    <w:link w:val="Heading2Char"/>
     <w:unhideWhenUsed/>
     <w:qFormat/>
     <w:rsid w:val="00C80094"/>
@@ -4273,12 +4867,12 @@
       <w:szCs w:val="36"/>
     </w:rPr>
   </w:style>
-  <w:style w:type="paragraph" w:styleId="3">
+  <w:style w:type="paragraph" w:styleId="Heading3">
     <w:name w:val="heading 3"/>
     <w:aliases w:val="03 - כותרת 3"/>
-    <w:basedOn w:val="a"/>
-    <w:next w:val="a"/>
-    <w:link w:val="30"/>
+    <w:basedOn w:val="Normal"/>
+    <w:next w:val="Normal"/>
+    <w:link w:val="Heading3Char"/>
     <w:unhideWhenUsed/>
     <w:qFormat/>
     <w:rsid w:val="00C80094"/>
@@ -4297,12 +4891,12 @@
       <w:szCs w:val="28"/>
     </w:rPr>
   </w:style>
-  <w:style w:type="paragraph" w:styleId="4">
+  <w:style w:type="paragraph" w:styleId="Heading4">
     <w:name w:val="heading 4"/>
     <w:aliases w:val="04 - כותרת 4"/>
-    <w:basedOn w:val="a"/>
-    <w:next w:val="a"/>
-    <w:link w:val="40"/>
+    <w:basedOn w:val="Normal"/>
+    <w:next w:val="Normal"/>
+    <w:link w:val="Heading4Char"/>
     <w:autoRedefine/>
     <w:unhideWhenUsed/>
     <w:qFormat/>
@@ -4320,12 +4914,12 @@
       <w:color w:val="365F91" w:themeColor="accent1" w:themeShade="BF"/>
     </w:rPr>
   </w:style>
-  <w:style w:type="paragraph" w:styleId="5">
+  <w:style w:type="paragraph" w:styleId="Heading5">
     <w:name w:val="heading 5"/>
     <w:aliases w:val="הערה"/>
-    <w:basedOn w:val="a"/>
-    <w:next w:val="a"/>
-    <w:link w:val="50"/>
+    <w:basedOn w:val="Normal"/>
+    <w:next w:val="Normal"/>
+    <w:link w:val="Heading5Char"/>
     <w:qFormat/>
     <w:rsid w:val="00C538F7"/>
     <w:pPr>
@@ -4336,11 +4930,11 @@
       <w:u w:val="single"/>
     </w:rPr>
   </w:style>
-  <w:style w:type="paragraph" w:styleId="6">
+  <w:style w:type="paragraph" w:styleId="Heading6">
     <w:name w:val="heading 6"/>
-    <w:basedOn w:val="a"/>
-    <w:next w:val="a"/>
-    <w:link w:val="60"/>
+    <w:basedOn w:val="Normal"/>
+    <w:next w:val="Normal"/>
+    <w:link w:val="Heading6Char"/>
     <w:unhideWhenUsed/>
     <w:qFormat/>
     <w:rsid w:val="00990399"/>
@@ -4357,11 +4951,11 @@
       <w:color w:val="243F60" w:themeColor="accent1" w:themeShade="7F"/>
     </w:rPr>
   </w:style>
-  <w:style w:type="paragraph" w:styleId="7">
+  <w:style w:type="paragraph" w:styleId="Heading7">
     <w:name w:val="heading 7"/>
-    <w:basedOn w:val="a"/>
-    <w:next w:val="a"/>
-    <w:link w:val="70"/>
+    <w:basedOn w:val="Normal"/>
+    <w:next w:val="Normal"/>
+    <w:link w:val="Heading7Char"/>
     <w:unhideWhenUsed/>
     <w:qFormat/>
     <w:rsid w:val="00990399"/>
@@ -4378,11 +4972,11 @@
       <w:color w:val="404040" w:themeColor="text1" w:themeTint="BF"/>
     </w:rPr>
   </w:style>
-  <w:style w:type="paragraph" w:styleId="8">
+  <w:style w:type="paragraph" w:styleId="Heading8">
     <w:name w:val="heading 8"/>
-    <w:basedOn w:val="a"/>
-    <w:next w:val="a"/>
-    <w:link w:val="80"/>
+    <w:basedOn w:val="Normal"/>
+    <w:next w:val="Normal"/>
+    <w:link w:val="Heading8Char"/>
     <w:unhideWhenUsed/>
     <w:qFormat/>
     <w:rsid w:val="00990399"/>
@@ -4399,12 +4993,12 @@
       <w:szCs w:val="20"/>
     </w:rPr>
   </w:style>
-  <w:style w:type="paragraph" w:styleId="9">
+  <w:style w:type="paragraph" w:styleId="Heading9">
     <w:name w:val="heading 9"/>
     <w:aliases w:val="דוגמא"/>
-    <w:basedOn w:val="a"/>
-    <w:next w:val="a"/>
-    <w:link w:val="90"/>
+    <w:basedOn w:val="Normal"/>
+    <w:next w:val="Normal"/>
+    <w:link w:val="Heading9Char"/>
     <w:qFormat/>
     <w:rsid w:val="00C538F7"/>
     <w:pPr>
@@ -4412,13 +5006,13 @@
       <w:outlineLvl w:val="8"/>
     </w:pPr>
   </w:style>
-  <w:style w:type="character" w:default="1" w:styleId="a0">
+  <w:style w:type="character" w:default="1" w:styleId="DefaultParagraphFont">
     <w:name w:val="Default Paragraph Font"/>
     <w:uiPriority w:val="1"/>
     <w:semiHidden/>
     <w:unhideWhenUsed/>
   </w:style>
-  <w:style w:type="table" w:default="1" w:styleId="a1">
+  <w:style w:type="table" w:default="1" w:styleId="TableNormal">
     <w:name w:val="Normal Table"/>
     <w:uiPriority w:val="99"/>
     <w:semiHidden/>
@@ -4433,16 +5027,16 @@
       </w:tblCellMar>
     </w:tblPr>
   </w:style>
-  <w:style w:type="numbering" w:default="1" w:styleId="a2">
+  <w:style w:type="numbering" w:default="1" w:styleId="NoList">
     <w:name w:val="No List"/>
     <w:uiPriority w:val="99"/>
     <w:semiHidden/>
     <w:unhideWhenUsed/>
   </w:style>
-  <w:style w:type="character" w:customStyle="1" w:styleId="10">
-    <w:name w:val="כותרת 1 תו"/>
-    <w:basedOn w:val="a0"/>
-    <w:link w:val="1"/>
+  <w:style w:type="character" w:customStyle="1" w:styleId="Heading1Char">
+    <w:name w:val="Heading 1 Char"/>
+    <w:basedOn w:val="DefaultParagraphFont"/>
+    <w:link w:val="Heading1"/>
     <w:rsid w:val="008A6109"/>
     <w:rPr>
       <w:b/>
@@ -4451,11 +5045,11 @@
       <w:szCs w:val="66"/>
     </w:rPr>
   </w:style>
-  <w:style w:type="character" w:customStyle="1" w:styleId="20">
-    <w:name w:val="כותרת 2 תו"/>
-    <w:aliases w:val="02 - כותרת 2 תו"/>
-    <w:basedOn w:val="a0"/>
-    <w:link w:val="2"/>
+  <w:style w:type="character" w:customStyle="1" w:styleId="Heading2Char">
+    <w:name w:val="Heading 2 Char"/>
+    <w:aliases w:val="02 - כותרת 2 Char"/>
+    <w:basedOn w:val="DefaultParagraphFont"/>
+    <w:link w:val="Heading2"/>
     <w:rsid w:val="00C80094"/>
     <w:rPr>
       <w:rFonts w:eastAsiaTheme="majorEastAsia" w:cs="Arial"/>
@@ -4466,11 +5060,11 @@
       <w:szCs w:val="36"/>
     </w:rPr>
   </w:style>
-  <w:style w:type="character" w:customStyle="1" w:styleId="30">
-    <w:name w:val="כותרת 3 תו"/>
-    <w:aliases w:val="03 - כותרת 3 תו"/>
-    <w:basedOn w:val="a0"/>
-    <w:link w:val="3"/>
+  <w:style w:type="character" w:customStyle="1" w:styleId="Heading3Char">
+    <w:name w:val="Heading 3 Char"/>
+    <w:aliases w:val="03 - כותרת 3 Char"/>
+    <w:basedOn w:val="DefaultParagraphFont"/>
+    <w:link w:val="Heading3"/>
     <w:rsid w:val="00C80094"/>
     <w:rPr>
       <w:rFonts w:eastAsiaTheme="majorEastAsia" w:cs="Arial"/>
@@ -4481,11 +5075,11 @@
       <w:szCs w:val="28"/>
     </w:rPr>
   </w:style>
-  <w:style w:type="character" w:customStyle="1" w:styleId="40">
-    <w:name w:val="כותרת 4 תו"/>
-    <w:aliases w:val="04 - כותרת 4 תו"/>
-    <w:basedOn w:val="a0"/>
-    <w:link w:val="4"/>
+  <w:style w:type="character" w:customStyle="1" w:styleId="Heading4Char">
+    <w:name w:val="Heading 4 Char"/>
+    <w:aliases w:val="04 - כותרת 4 Char"/>
+    <w:basedOn w:val="DefaultParagraphFont"/>
+    <w:link w:val="Heading4"/>
     <w:rsid w:val="0024605D"/>
     <w:rPr>
       <w:rFonts w:eastAsiaTheme="majorEastAsia"/>
@@ -4494,20 +5088,20 @@
       <w:color w:val="365F91" w:themeColor="accent1" w:themeShade="BF"/>
     </w:rPr>
   </w:style>
-  <w:style w:type="character" w:customStyle="1" w:styleId="50">
-    <w:name w:val="כותרת 5 תו"/>
-    <w:aliases w:val="הערה תו"/>
-    <w:basedOn w:val="a0"/>
-    <w:link w:val="5"/>
+  <w:style w:type="character" w:customStyle="1" w:styleId="Heading5Char">
+    <w:name w:val="Heading 5 Char"/>
+    <w:aliases w:val="הערה Char"/>
+    <w:basedOn w:val="DefaultParagraphFont"/>
+    <w:link w:val="Heading5"/>
     <w:rsid w:val="00C538F7"/>
     <w:rPr>
       <w:u w:val="single"/>
     </w:rPr>
   </w:style>
-  <w:style w:type="character" w:customStyle="1" w:styleId="60">
-    <w:name w:val="כותרת 6 תו"/>
-    <w:basedOn w:val="a0"/>
-    <w:link w:val="6"/>
+  <w:style w:type="character" w:customStyle="1" w:styleId="Heading6Char">
+    <w:name w:val="Heading 6 Char"/>
+    <w:basedOn w:val="DefaultParagraphFont"/>
+    <w:link w:val="Heading6"/>
     <w:uiPriority w:val="9"/>
     <w:semiHidden/>
     <w:rsid w:val="00990399"/>
@@ -4518,10 +5112,10 @@
       <w:color w:val="243F60" w:themeColor="accent1" w:themeShade="7F"/>
     </w:rPr>
   </w:style>
-  <w:style w:type="character" w:customStyle="1" w:styleId="70">
-    <w:name w:val="כותרת 7 תו"/>
-    <w:basedOn w:val="a0"/>
-    <w:link w:val="7"/>
+  <w:style w:type="character" w:customStyle="1" w:styleId="Heading7Char">
+    <w:name w:val="Heading 7 Char"/>
+    <w:basedOn w:val="DefaultParagraphFont"/>
+    <w:link w:val="Heading7"/>
     <w:uiPriority w:val="9"/>
     <w:semiHidden/>
     <w:rsid w:val="00990399"/>
@@ -4532,10 +5126,10 @@
       <w:color w:val="404040" w:themeColor="text1" w:themeTint="BF"/>
     </w:rPr>
   </w:style>
-  <w:style w:type="character" w:customStyle="1" w:styleId="80">
-    <w:name w:val="כותרת 8 תו"/>
-    <w:basedOn w:val="a0"/>
-    <w:link w:val="8"/>
+  <w:style w:type="character" w:customStyle="1" w:styleId="Heading8Char">
+    <w:name w:val="Heading 8 Char"/>
+    <w:basedOn w:val="DefaultParagraphFont"/>
+    <w:link w:val="Heading8"/>
     <w:uiPriority w:val="9"/>
     <w:semiHidden/>
     <w:rsid w:val="00990399"/>
@@ -4546,17 +5140,17 @@
       <w:szCs w:val="20"/>
     </w:rPr>
   </w:style>
-  <w:style w:type="character" w:customStyle="1" w:styleId="90">
-    <w:name w:val="כותרת 9 תו"/>
-    <w:aliases w:val="דוגמא תו"/>
-    <w:basedOn w:val="a0"/>
-    <w:link w:val="9"/>
+  <w:style w:type="character" w:customStyle="1" w:styleId="Heading9Char">
+    <w:name w:val="Heading 9 Char"/>
+    <w:aliases w:val="דוגמא Char"/>
+    <w:basedOn w:val="DefaultParagraphFont"/>
+    <w:link w:val="Heading9"/>
     <w:rsid w:val="00C538F7"/>
   </w:style>
-  <w:style w:type="paragraph" w:styleId="a3">
+  <w:style w:type="paragraph" w:styleId="Header">
     <w:name w:val="header"/>
-    <w:basedOn w:val="a"/>
-    <w:link w:val="a4"/>
+    <w:basedOn w:val="Normal"/>
+    <w:link w:val="HeaderChar"/>
     <w:unhideWhenUsed/>
     <w:rsid w:val="00D171E7"/>
     <w:pPr>
@@ -4567,18 +5161,18 @@
       <w:spacing w:after="0" w:line="240" w:lineRule="auto"/>
     </w:pPr>
   </w:style>
-  <w:style w:type="character" w:customStyle="1" w:styleId="a4">
-    <w:name w:val="כותרת עליונה תו"/>
-    <w:basedOn w:val="a0"/>
-    <w:link w:val="a3"/>
+  <w:style w:type="character" w:customStyle="1" w:styleId="HeaderChar">
+    <w:name w:val="Header Char"/>
+    <w:basedOn w:val="DefaultParagraphFont"/>
+    <w:link w:val="Header"/>
     <w:uiPriority w:val="99"/>
     <w:semiHidden/>
     <w:rsid w:val="00D171E7"/>
   </w:style>
-  <w:style w:type="paragraph" w:styleId="a5">
+  <w:style w:type="paragraph" w:styleId="Footer">
     <w:name w:val="footer"/>
-    <w:basedOn w:val="a"/>
-    <w:link w:val="a6"/>
+    <w:basedOn w:val="Normal"/>
+    <w:link w:val="FooterChar"/>
     <w:uiPriority w:val="99"/>
     <w:unhideWhenUsed/>
     <w:rsid w:val="00D171E7"/>
@@ -4590,17 +5184,17 @@
       <w:spacing w:after="0" w:line="240" w:lineRule="auto"/>
     </w:pPr>
   </w:style>
-  <w:style w:type="character" w:customStyle="1" w:styleId="a6">
-    <w:name w:val="כותרת תחתונה תו"/>
-    <w:basedOn w:val="a0"/>
-    <w:link w:val="a5"/>
+  <w:style w:type="character" w:customStyle="1" w:styleId="FooterChar">
+    <w:name w:val="Footer Char"/>
+    <w:basedOn w:val="DefaultParagraphFont"/>
+    <w:link w:val="Footer"/>
     <w:uiPriority w:val="99"/>
     <w:rsid w:val="00D171E7"/>
   </w:style>
-  <w:style w:type="paragraph" w:styleId="a7">
+  <w:style w:type="paragraph" w:styleId="BalloonText">
     <w:name w:val="Balloon Text"/>
-    <w:basedOn w:val="a"/>
-    <w:link w:val="a8"/>
+    <w:basedOn w:val="Normal"/>
+    <w:link w:val="BalloonTextChar"/>
     <w:uiPriority w:val="99"/>
     <w:semiHidden/>
     <w:unhideWhenUsed/>
@@ -4614,10 +5208,10 @@
       <w:szCs w:val="16"/>
     </w:rPr>
   </w:style>
-  <w:style w:type="character" w:customStyle="1" w:styleId="a8">
-    <w:name w:val="טקסט בלונים תו"/>
-    <w:basedOn w:val="a0"/>
-    <w:link w:val="a7"/>
+  <w:style w:type="character" w:customStyle="1" w:styleId="BalloonTextChar">
+    <w:name w:val="Balloon Text Char"/>
+    <w:basedOn w:val="DefaultParagraphFont"/>
+    <w:link w:val="BalloonText"/>
     <w:uiPriority w:val="99"/>
     <w:semiHidden/>
     <w:rsid w:val="00D171E7"/>
@@ -4629,16 +5223,16 @@
   </w:style>
   <w:style w:type="character" w:styleId="Hyperlink">
     <w:name w:val="Hyperlink"/>
-    <w:basedOn w:val="a0"/>
+    <w:basedOn w:val="DefaultParagraphFont"/>
     <w:rsid w:val="00310ED9"/>
     <w:rPr>
       <w:color w:val="0000FF"/>
       <w:u w:val="single"/>
     </w:rPr>
   </w:style>
-  <w:style w:type="character" w:styleId="a9">
+  <w:style w:type="character" w:styleId="CommentReference">
     <w:name w:val="annotation reference"/>
-    <w:basedOn w:val="a0"/>
+    <w:basedOn w:val="DefaultParagraphFont"/>
     <w:semiHidden/>
     <w:rsid w:val="00310ED9"/>
     <w:rPr>
@@ -4646,10 +5240,10 @@
       <w:szCs w:val="16"/>
     </w:rPr>
   </w:style>
-  <w:style w:type="paragraph" w:styleId="aa">
+  <w:style w:type="paragraph" w:styleId="CommentText">
     <w:name w:val="annotation text"/>
-    <w:basedOn w:val="a"/>
-    <w:link w:val="ab"/>
+    <w:basedOn w:val="Normal"/>
+    <w:link w:val="CommentTextChar"/>
     <w:semiHidden/>
     <w:rsid w:val="00310ED9"/>
     <w:pPr>
@@ -4662,10 +5256,10 @@
       <w:lang w:eastAsia="he-IL"/>
     </w:rPr>
   </w:style>
-  <w:style w:type="character" w:customStyle="1" w:styleId="ab">
-    <w:name w:val="טקסט הערה תו"/>
-    <w:basedOn w:val="a0"/>
-    <w:link w:val="aa"/>
+  <w:style w:type="character" w:customStyle="1" w:styleId="CommentTextChar">
+    <w:name w:val="Comment Text Char"/>
+    <w:basedOn w:val="DefaultParagraphFont"/>
+    <w:link w:val="CommentText"/>
     <w:semiHidden/>
     <w:rsid w:val="00310ED9"/>
     <w:rPr>
@@ -4675,10 +5269,10 @@
       <w:lang w:eastAsia="he-IL"/>
     </w:rPr>
   </w:style>
-  <w:style w:type="paragraph" w:styleId="ac">
+  <w:style w:type="paragraph" w:styleId="Caption">
     <w:name w:val="caption"/>
-    <w:basedOn w:val="a"/>
-    <w:next w:val="a"/>
+    <w:basedOn w:val="Normal"/>
+    <w:next w:val="Normal"/>
     <w:uiPriority w:val="35"/>
     <w:unhideWhenUsed/>
     <w:qFormat/>
@@ -4694,9 +5288,9 @@
       <w:szCs w:val="18"/>
     </w:rPr>
   </w:style>
-  <w:style w:type="paragraph" w:styleId="ad">
+  <w:style w:type="paragraph" w:styleId="NoSpacing">
     <w:name w:val="No Spacing"/>
-    <w:link w:val="ae"/>
+    <w:link w:val="NoSpacingChar"/>
     <w:uiPriority w:val="1"/>
     <w:qFormat/>
     <w:rsid w:val="00393BDD"/>
@@ -4708,19 +5302,19 @@
       <w:rFonts w:eastAsiaTheme="minorEastAsia"/>
     </w:rPr>
   </w:style>
-  <w:style w:type="character" w:customStyle="1" w:styleId="ae">
-    <w:name w:val="ללא מרווח תו"/>
-    <w:basedOn w:val="a0"/>
-    <w:link w:val="ad"/>
+  <w:style w:type="character" w:customStyle="1" w:styleId="NoSpacingChar">
+    <w:name w:val="No Spacing Char"/>
+    <w:basedOn w:val="DefaultParagraphFont"/>
+    <w:link w:val="NoSpacing"/>
     <w:uiPriority w:val="1"/>
     <w:rsid w:val="00393BDD"/>
     <w:rPr>
       <w:rFonts w:eastAsiaTheme="minorEastAsia"/>
     </w:rPr>
   </w:style>
-  <w:style w:type="paragraph" w:styleId="af">
+  <w:style w:type="paragraph" w:styleId="ListParagraph">
     <w:name w:val="List Paragraph"/>
-    <w:basedOn w:val="a"/>
+    <w:basedOn w:val="Normal"/>
     <w:uiPriority w:val="34"/>
     <w:qFormat/>
     <w:rsid w:val="002E15D1"/>
@@ -4729,14 +5323,14 @@
       <w:contextualSpacing/>
     </w:pPr>
   </w:style>
-  <w:style w:type="character" w:styleId="af0">
+  <w:style w:type="character" w:styleId="PageNumber">
     <w:name w:val="page number"/>
-    <w:basedOn w:val="a0"/>
+    <w:basedOn w:val="DefaultParagraphFont"/>
     <w:rsid w:val="008A6109"/>
   </w:style>
   <w:style w:type="paragraph" w:customStyle="1" w:styleId="Code">
     <w:name w:val="Code"/>
-    <w:basedOn w:val="a"/>
+    <w:basedOn w:val="Normal"/>
     <w:rsid w:val="008A6109"/>
     <w:pPr>
       <w:pBdr>
@@ -4765,8 +5359,8 @@
   </w:style>
   <w:style w:type="paragraph" w:styleId="TOC1">
     <w:name w:val="toc 1"/>
-    <w:basedOn w:val="a"/>
-    <w:next w:val="a"/>
+    <w:basedOn w:val="Normal"/>
+    <w:next w:val="Normal"/>
     <w:autoRedefine/>
     <w:uiPriority w:val="39"/>
     <w:rsid w:val="00D317AA"/>
@@ -4787,8 +5381,8 @@
   </w:style>
   <w:style w:type="paragraph" w:styleId="TOC2">
     <w:name w:val="toc 2"/>
-    <w:basedOn w:val="a"/>
-    <w:next w:val="a"/>
+    <w:basedOn w:val="Normal"/>
+    <w:next w:val="Normal"/>
     <w:autoRedefine/>
     <w:uiPriority w:val="39"/>
     <w:rsid w:val="00174A92"/>
@@ -4805,8 +5399,8 @@
   </w:style>
   <w:style w:type="paragraph" w:styleId="TOC3">
     <w:name w:val="toc 3"/>
-    <w:basedOn w:val="a"/>
-    <w:next w:val="a"/>
+    <w:basedOn w:val="Normal"/>
+    <w:next w:val="Normal"/>
     <w:autoRedefine/>
     <w:uiPriority w:val="39"/>
     <w:rsid w:val="00174A92"/>
@@ -4821,10 +5415,10 @@
       <w:lang w:eastAsia="he-IL"/>
     </w:rPr>
   </w:style>
-  <w:style w:type="paragraph" w:styleId="af1">
+  <w:style w:type="paragraph" w:styleId="BodyText">
     <w:name w:val="Body Text"/>
-    <w:basedOn w:val="a"/>
-    <w:link w:val="af2"/>
+    <w:basedOn w:val="Normal"/>
+    <w:link w:val="BodyTextChar"/>
     <w:rsid w:val="008A6109"/>
     <w:pPr>
       <w:bidi w:val="0"/>
@@ -4836,10 +5430,10 @@
       <w:szCs w:val="20"/>
     </w:rPr>
   </w:style>
-  <w:style w:type="character" w:customStyle="1" w:styleId="af2">
-    <w:name w:val="גוף טקסט תו"/>
-    <w:basedOn w:val="a0"/>
-    <w:link w:val="af1"/>
+  <w:style w:type="character" w:customStyle="1" w:styleId="BodyTextChar">
+    <w:name w:val="Body Text Char"/>
+    <w:basedOn w:val="DefaultParagraphFont"/>
+    <w:link w:val="BodyText"/>
     <w:rsid w:val="008A6109"/>
     <w:rPr>
       <w:rFonts w:ascii="Courier New" w:eastAsia="Times New Roman" w:hAnsi="Courier New" w:cs="Courier New"/>
@@ -4847,10 +5441,10 @@
       <w:szCs w:val="20"/>
     </w:rPr>
   </w:style>
-  <w:style w:type="paragraph" w:styleId="21">
+  <w:style w:type="paragraph" w:styleId="BodyText2">
     <w:name w:val="Body Text 2"/>
-    <w:basedOn w:val="a"/>
-    <w:link w:val="22"/>
+    <w:basedOn w:val="Normal"/>
+    <w:link w:val="BodyText2Char"/>
     <w:rsid w:val="008A6109"/>
     <w:pPr>
       <w:bidi w:val="0"/>
@@ -4860,10 +5454,10 @@
       <w:rFonts w:ascii="Courier New" w:eastAsia="Times New Roman" w:hAnsi="Courier New" w:cs="Courier New"/>
     </w:rPr>
   </w:style>
-  <w:style w:type="character" w:customStyle="1" w:styleId="22">
-    <w:name w:val="גוף טקסט 2 תו"/>
-    <w:basedOn w:val="a0"/>
-    <w:link w:val="21"/>
+  <w:style w:type="character" w:customStyle="1" w:styleId="BodyText2Char">
+    <w:name w:val="Body Text 2 Char"/>
+    <w:basedOn w:val="DefaultParagraphFont"/>
+    <w:link w:val="BodyText2"/>
     <w:rsid w:val="008A6109"/>
     <w:rPr>
       <w:rFonts w:ascii="Courier New" w:eastAsia="Times New Roman" w:hAnsi="Courier New" w:cs="Courier New"/>
@@ -4871,8 +5465,8 @@
   </w:style>
   <w:style w:type="paragraph" w:styleId="TOC4">
     <w:name w:val="toc 4"/>
-    <w:basedOn w:val="a"/>
-    <w:next w:val="a"/>
+    <w:basedOn w:val="Normal"/>
+    <w:next w:val="Normal"/>
     <w:autoRedefine/>
     <w:uiPriority w:val="39"/>
     <w:rsid w:val="008A6109"/>
@@ -4889,8 +5483,8 @@
   </w:style>
   <w:style w:type="paragraph" w:styleId="TOC5">
     <w:name w:val="toc 5"/>
-    <w:basedOn w:val="a"/>
-    <w:next w:val="a"/>
+    <w:basedOn w:val="Normal"/>
+    <w:next w:val="Normal"/>
     <w:autoRedefine/>
     <w:uiPriority w:val="39"/>
     <w:rsid w:val="008A6109"/>
@@ -4907,7 +5501,7 @@
   </w:style>
   <w:style w:type="paragraph" w:styleId="NormalWeb">
     <w:name w:val="Normal (Web)"/>
-    <w:basedOn w:val="a"/>
+    <w:basedOn w:val="Normal"/>
     <w:rsid w:val="008A6109"/>
     <w:pPr>
       <w:bidi w:val="0"/>
@@ -4919,10 +5513,10 @@
       <w:szCs w:val="24"/>
     </w:rPr>
   </w:style>
-  <w:style w:type="paragraph" w:styleId="af3">
+  <w:style w:type="paragraph" w:styleId="DocumentMap">
     <w:name w:val="Document Map"/>
-    <w:basedOn w:val="a"/>
-    <w:link w:val="af4"/>
+    <w:basedOn w:val="Normal"/>
+    <w:link w:val="DocumentMapChar"/>
     <w:uiPriority w:val="99"/>
     <w:semiHidden/>
     <w:unhideWhenUsed/>
@@ -4936,10 +5530,10 @@
       <w:szCs w:val="16"/>
     </w:rPr>
   </w:style>
-  <w:style w:type="character" w:customStyle="1" w:styleId="af4">
-    <w:name w:val="מפת מסמך תו"/>
-    <w:basedOn w:val="a0"/>
-    <w:link w:val="af3"/>
+  <w:style w:type="character" w:customStyle="1" w:styleId="DocumentMapChar">
+    <w:name w:val="Document Map Char"/>
+    <w:basedOn w:val="DefaultParagraphFont"/>
+    <w:link w:val="DocumentMap"/>
     <w:uiPriority w:val="99"/>
     <w:semiHidden/>
     <w:rsid w:val="00192FC8"/>
@@ -4951,8 +5545,8 @@
   </w:style>
   <w:style w:type="paragraph" w:styleId="TOC9">
     <w:name w:val="toc 9"/>
-    <w:basedOn w:val="a"/>
-    <w:next w:val="a"/>
+    <w:basedOn w:val="Normal"/>
+    <w:next w:val="Normal"/>
     <w:autoRedefine/>
     <w:uiPriority w:val="39"/>
     <w:unhideWhenUsed/>
@@ -4962,10 +5556,10 @@
       <w:ind w:left="1760"/>
     </w:pPr>
   </w:style>
-  <w:style w:type="paragraph" w:styleId="HTML">
+  <w:style w:type="paragraph" w:styleId="HTMLPreformatted">
     <w:name w:val="HTML Preformatted"/>
-    <w:basedOn w:val="a"/>
-    <w:link w:val="HTML0"/>
+    <w:basedOn w:val="Normal"/>
+    <w:link w:val="HTMLPreformattedChar"/>
     <w:unhideWhenUsed/>
     <w:rsid w:val="000B2922"/>
     <w:pPr>
@@ -4996,10 +5590,10 @@
       <w:szCs w:val="20"/>
     </w:rPr>
   </w:style>
-  <w:style w:type="character" w:customStyle="1" w:styleId="HTML0">
-    <w:name w:val="HTML מעוצב מראש תו"/>
-    <w:basedOn w:val="a0"/>
-    <w:link w:val="HTML"/>
+  <w:style w:type="character" w:customStyle="1" w:styleId="HTMLPreformattedChar">
+    <w:name w:val="HTML Preformatted Char"/>
+    <w:basedOn w:val="DefaultParagraphFont"/>
+    <w:link w:val="HTMLPreformatted"/>
     <w:uiPriority w:val="99"/>
     <w:semiHidden/>
     <w:rsid w:val="000B2922"/>
@@ -5011,8 +5605,8 @@
   </w:style>
   <w:style w:type="paragraph" w:styleId="TOC6">
     <w:name w:val="toc 6"/>
-    <w:basedOn w:val="a"/>
-    <w:next w:val="a"/>
+    <w:basedOn w:val="Normal"/>
+    <w:next w:val="Normal"/>
     <w:autoRedefine/>
     <w:uiPriority w:val="39"/>
     <w:unhideWhenUsed/>
@@ -5027,8 +5621,8 @@
   </w:style>
   <w:style w:type="paragraph" w:styleId="TOC7">
     <w:name w:val="toc 7"/>
-    <w:basedOn w:val="a"/>
-    <w:next w:val="a"/>
+    <w:basedOn w:val="Normal"/>
+    <w:next w:val="Normal"/>
     <w:autoRedefine/>
     <w:uiPriority w:val="39"/>
     <w:unhideWhenUsed/>
@@ -5043,8 +5637,8 @@
   </w:style>
   <w:style w:type="paragraph" w:styleId="TOC8">
     <w:name w:val="toc 8"/>
-    <w:basedOn w:val="a"/>
-    <w:next w:val="a"/>
+    <w:basedOn w:val="Normal"/>
+    <w:next w:val="Normal"/>
     <w:autoRedefine/>
     <w:uiPriority w:val="39"/>
     <w:unhideWhenUsed/>
@@ -5059,23 +5653,23 @@
   </w:style>
   <w:style w:type="character" w:customStyle="1" w:styleId="toctoggle">
     <w:name w:val="toctoggle"/>
-    <w:basedOn w:val="a0"/>
+    <w:basedOn w:val="DefaultParagraphFont"/>
     <w:rsid w:val="00C80094"/>
   </w:style>
   <w:style w:type="character" w:customStyle="1" w:styleId="tocnumber2">
     <w:name w:val="tocnumber2"/>
-    <w:basedOn w:val="a0"/>
+    <w:basedOn w:val="DefaultParagraphFont"/>
     <w:rsid w:val="00C80094"/>
   </w:style>
   <w:style w:type="character" w:customStyle="1" w:styleId="toctext">
     <w:name w:val="toctext"/>
-    <w:basedOn w:val="a0"/>
+    <w:basedOn w:val="DefaultParagraphFont"/>
     <w:rsid w:val="00C80094"/>
   </w:style>
   <w:style w:type="paragraph" w:customStyle="1" w:styleId="08-">
     <w:name w:val="08 - אופציה למצגת"/>
-    <w:basedOn w:val="a"/>
-    <w:next w:val="a"/>
+    <w:basedOn w:val="Normal"/>
+    <w:next w:val="Normal"/>
     <w:autoRedefine/>
     <w:qFormat/>
     <w:rsid w:val="003D6884"/>
@@ -5087,8 +5681,8 @@
   </w:style>
   <w:style w:type="paragraph" w:customStyle="1" w:styleId="07-">
     <w:name w:val="07 - טקסט לתמונה"/>
-    <w:basedOn w:val="a"/>
-    <w:next w:val="a"/>
+    <w:basedOn w:val="Normal"/>
+    <w:next w:val="Normal"/>
     <w:qFormat/>
     <w:rsid w:val="003D5B01"/>
     <w:pPr>
@@ -5103,7 +5697,7 @@
   </w:style>
   <w:style w:type="character" w:styleId="FollowedHyperlink">
     <w:name w:val="FollowedHyperlink"/>
-    <w:basedOn w:val="a0"/>
+    <w:basedOn w:val="DefaultParagraphFont"/>
     <w:uiPriority w:val="99"/>
     <w:semiHidden/>
     <w:unhideWhenUsed/>
@@ -5115,7 +5709,7 @@
   </w:style>
   <w:style w:type="paragraph" w:customStyle="1" w:styleId="06-">
     <w:name w:val="06 - תמונה"/>
-    <w:basedOn w:val="a"/>
+    <w:basedOn w:val="Normal"/>
     <w:next w:val="07-"/>
     <w:link w:val="06-0"/>
     <w:qFormat/>
@@ -5130,7 +5724,7 @@
   </w:style>
   <w:style w:type="paragraph" w:customStyle="1" w:styleId="05-">
     <w:name w:val="05 - רגיל לפני תמונה"/>
-    <w:basedOn w:val="a"/>
+    <w:basedOn w:val="Normal"/>
     <w:next w:val="06-"/>
     <w:link w:val="05-0"/>
     <w:qFormat/>
@@ -5141,7 +5735,7 @@
   </w:style>
   <w:style w:type="character" w:customStyle="1" w:styleId="06-0">
     <w:name w:val="06 - תמונה תו"/>
-    <w:basedOn w:val="a0"/>
+    <w:basedOn w:val="DefaultParagraphFont"/>
     <w:link w:val="06-"/>
     <w:rsid w:val="00695A4F"/>
     <w:rPr>
@@ -5150,15 +5744,15 @@
   </w:style>
   <w:style w:type="character" w:customStyle="1" w:styleId="05-0">
     <w:name w:val="05 - רגיל לפני תמונה תו"/>
-    <w:basedOn w:val="a0"/>
+    <w:basedOn w:val="DefaultParagraphFont"/>
     <w:link w:val="05-"/>
     <w:rsid w:val="00695A4F"/>
   </w:style>
-  <w:style w:type="paragraph" w:styleId="af5">
+  <w:style w:type="paragraph" w:styleId="CommentSubject">
     <w:name w:val="annotation subject"/>
-    <w:basedOn w:val="aa"/>
-    <w:next w:val="aa"/>
-    <w:link w:val="af6"/>
+    <w:basedOn w:val="CommentText"/>
+    <w:next w:val="CommentText"/>
+    <w:link w:val="CommentSubjectChar"/>
     <w:uiPriority w:val="99"/>
     <w:semiHidden/>
     <w:unhideWhenUsed/>
@@ -5173,10 +5767,10 @@
       <w:lang w:eastAsia="en-US"/>
     </w:rPr>
   </w:style>
-  <w:style w:type="character" w:customStyle="1" w:styleId="af6">
-    <w:name w:val="נושא הערה תו"/>
-    <w:basedOn w:val="ab"/>
-    <w:link w:val="af5"/>
+  <w:style w:type="character" w:customStyle="1" w:styleId="CommentSubjectChar">
+    <w:name w:val="Comment Subject Char"/>
+    <w:basedOn w:val="CommentTextChar"/>
+    <w:link w:val="CommentSubject"/>
     <w:uiPriority w:val="99"/>
     <w:semiHidden/>
     <w:rsid w:val="001D7398"/>
@@ -5189,9 +5783,9 @@
       <w:lang w:eastAsia="he-IL"/>
     </w:rPr>
   </w:style>
-  <w:style w:type="table" w:styleId="af7">
+  <w:style w:type="table" w:styleId="TableGrid">
     <w:name w:val="Table Grid"/>
-    <w:basedOn w:val="a1"/>
+    <w:basedOn w:val="TableNormal"/>
     <w:uiPriority w:val="59"/>
     <w:rsid w:val="00DB250D"/>
     <w:pPr>

</xml_diff>